<commit_message>
another copies of work
</commit_message>
<xml_diff>
--- a/docs/ВКР Махмудов (на исправление).docx
+++ b/docs/ВКР Махмудов (на исправление).docx
@@ -4,24 +4,25 @@
   <w:body>
     <w:p>
       <w:pPr>
+        <w:spacing w:before="100" w:after="100" w:line="240" w:lineRule="auto"/>
         <w:jc w:val="center"/>
         <w:rPr>
           <w:b/>
           <w:bCs/>
-          <w:sz w:val="28"/>
-          <w:szCs w:val="28"/>
+          <w:szCs w:val="24"/>
         </w:rPr>
       </w:pPr>
       <w:r>
         <w:rPr>
           <w:noProof/>
+          <w:szCs w:val="24"/>
           <w:lang w:val="en-US" w:eastAsia="en-US"/>
         </w:rPr>
         <w:drawing>
-          <wp:inline distT="0" distB="0" distL="0" distR="0" wp14:anchorId="0221445F" wp14:editId="5148A530">
-            <wp:extent cx="1483995" cy="845185"/>
-            <wp:effectExtent l="0" t="0" r="1905" b="0"/>
-            <wp:docPr id="1" name="Рисунок 1" descr="СТАНКИН"/>
+          <wp:inline distT="0" distB="0" distL="0" distR="0" wp14:anchorId="7E498312" wp14:editId="65365474">
+            <wp:extent cx="1485900" cy="847725"/>
+            <wp:effectExtent l="0" t="0" r="0" b="9525"/>
+            <wp:docPr id="32" name="Рисунок 32" descr="СТАНКИН"/>
             <wp:cNvGraphicFramePr>
               <a:graphicFrameLocks xmlns:a="http://schemas.openxmlformats.org/drawingml/2006/main" noChangeAspect="1"/>
             </wp:cNvGraphicFramePr>
@@ -35,7 +36,7 @@
                     </pic:cNvPicPr>
                   </pic:nvPicPr>
                   <pic:blipFill>
-                    <a:blip r:embed="rId8" cstate="print">
+                    <a:blip r:embed="rId8">
                       <a:extLst>
                         <a:ext uri="{28A0092B-C50C-407E-A947-70E740481C1C}">
                           <a14:useLocalDpi xmlns:a14="http://schemas.microsoft.com/office/drawing/2010/main" val="0"/>
@@ -50,7 +51,7 @@
                   <pic:spPr bwMode="auto">
                     <a:xfrm>
                       <a:off x="0" y="0"/>
-                      <a:ext cx="1483995" cy="845185"/>
+                      <a:ext cx="1485900" cy="847725"/>
                     </a:xfrm>
                     <a:prstGeom prst="rect">
                       <a:avLst/>
@@ -69,66 +70,76 @@
     </w:p>
     <w:p>
       <w:pPr>
+        <w:spacing w:before="100" w:after="100" w:line="240" w:lineRule="auto"/>
         <w:jc w:val="center"/>
         <w:rPr>
           <w:b/>
           <w:bCs/>
+          <w:szCs w:val="24"/>
         </w:rPr>
       </w:pPr>
       <w:r>
         <w:rPr>
           <w:b/>
           <w:bCs/>
+          <w:szCs w:val="24"/>
         </w:rPr>
         <w:t>МИНОБРНАУКИ РОССИИ</w:t>
       </w:r>
     </w:p>
     <w:p>
       <w:pPr>
-        <w:spacing w:before="0"/>
+        <w:spacing w:before="100" w:after="100" w:line="240" w:lineRule="auto"/>
         <w:jc w:val="center"/>
         <w:rPr>
           <w:b/>
           <w:bCs/>
+          <w:szCs w:val="24"/>
         </w:rPr>
       </w:pPr>
       <w:r>
         <w:rPr>
           <w:b/>
           <w:bCs/>
+          <w:szCs w:val="24"/>
         </w:rPr>
         <w:t>федеральное государственное бюджетное образовательное учреждение</w:t>
       </w:r>
     </w:p>
     <w:p>
       <w:pPr>
-        <w:spacing w:before="0"/>
+        <w:spacing w:before="100" w:after="100" w:line="240" w:lineRule="auto"/>
         <w:jc w:val="center"/>
         <w:rPr>
           <w:b/>
           <w:bCs/>
+          <w:szCs w:val="24"/>
         </w:rPr>
       </w:pPr>
       <w:r>
         <w:rPr>
           <w:b/>
           <w:bCs/>
+          <w:szCs w:val="24"/>
         </w:rPr>
         <w:t>высшего образования</w:t>
       </w:r>
     </w:p>
     <w:p>
       <w:pPr>
+        <w:spacing w:before="100" w:after="100" w:line="240" w:lineRule="auto"/>
         <w:jc w:val="center"/>
         <w:rPr>
           <w:b/>
           <w:bCs/>
+          <w:szCs w:val="24"/>
         </w:rPr>
       </w:pPr>
       <w:r>
         <w:rPr>
           <w:b/>
           <w:bCs/>
+          <w:szCs w:val="24"/>
         </w:rPr>
         <w:t xml:space="preserve"> «Московский государственный технологический университет «СТАНКИН»</w:t>
       </w:r>
@@ -138,26 +149,27 @@
         <w:pBdr>
           <w:bottom w:val="single" w:sz="4" w:space="1" w:color="auto"/>
         </w:pBdr>
+        <w:spacing w:before="100" w:after="100" w:line="240" w:lineRule="auto"/>
         <w:jc w:val="center"/>
         <w:rPr>
-          <w:sz w:val="22"/>
-          <w:szCs w:val="22"/>
+          <w:szCs w:val="24"/>
         </w:rPr>
       </w:pPr>
       <w:r>
         <w:rPr>
           <w:b/>
           <w:bCs/>
+          <w:szCs w:val="24"/>
         </w:rPr>
         <w:t>(ФГБОУ ВО «МГТУ «СТАНКИН»)</w:t>
       </w:r>
     </w:p>
     <w:p>
       <w:pPr>
-        <w:spacing w:before="0" w:after="0"/>
+        <w:spacing w:before="100" w:after="0" w:line="240" w:lineRule="auto"/>
         <w:rPr>
           <w:i/>
-          <w:sz w:val="18"/>
+          <w:szCs w:val="24"/>
         </w:rPr>
       </w:pPr>
     </w:p>
@@ -174,77 +186,98 @@
         <w:tc>
           <w:tcPr>
             <w:tcW w:w="4785" w:type="dxa"/>
+            <w:hideMark/>
           </w:tcPr>
           <w:p>
             <w:pPr>
-              <w:spacing w:before="0" w:after="0"/>
-              <w:rPr>
-                <w:szCs w:val="24"/>
-              </w:rPr>
-            </w:pPr>
-            <w:r>
+              <w:spacing w:before="0" w:after="0" w:line="240" w:lineRule="auto"/>
               <w:rPr>
                 <w:b/>
                 <w:bCs/>
-              </w:rPr>
-              <w:t xml:space="preserve">Институт </w:t>
-            </w:r>
-            <w:r>
-              <w:br/>
-            </w:r>
+                <w:szCs w:val="24"/>
+              </w:rPr>
+            </w:pPr>
             <w:r>
               <w:rPr>
                 <w:b/>
                 <w:bCs/>
-              </w:rPr>
-              <w:t xml:space="preserve">информационных </w:t>
-            </w:r>
-            <w:r>
+                <w:szCs w:val="24"/>
+              </w:rPr>
+              <w:t xml:space="preserve">Институт </w:t>
+            </w:r>
+            <w:r>
+              <w:rPr>
+                <w:szCs w:val="24"/>
+              </w:rPr>
               <w:br/>
             </w:r>
             <w:r>
               <w:rPr>
                 <w:b/>
                 <w:bCs/>
-              </w:rPr>
-              <w:t>систем и технологий</w:t>
+                <w:szCs w:val="24"/>
+              </w:rPr>
+              <w:t>информационных систем</w:t>
+            </w:r>
+          </w:p>
+          <w:p>
+            <w:pPr>
+              <w:spacing w:before="0" w:after="0" w:line="240" w:lineRule="auto"/>
+              <w:rPr>
+                <w:szCs w:val="24"/>
+              </w:rPr>
+            </w:pPr>
+            <w:r>
+              <w:rPr>
+                <w:b/>
+                <w:bCs/>
+                <w:szCs w:val="24"/>
+              </w:rPr>
+              <w:t>и технологий</w:t>
             </w:r>
           </w:p>
         </w:tc>
         <w:tc>
           <w:tcPr>
             <w:tcW w:w="4785" w:type="dxa"/>
+            <w:hideMark/>
           </w:tcPr>
           <w:p>
             <w:pPr>
-              <w:spacing w:before="0" w:after="0"/>
-              <w:jc w:val="center"/>
+              <w:spacing w:before="0" w:after="0" w:line="240" w:lineRule="auto"/>
+              <w:ind w:left="1311"/>
+              <w:jc w:val="right"/>
               <w:rPr>
                 <w:b/>
                 <w:bCs/>
+                <w:szCs w:val="24"/>
               </w:rPr>
             </w:pPr>
             <w:r>
               <w:rPr>
                 <w:b/>
                 <w:bCs/>
+                <w:szCs w:val="24"/>
               </w:rPr>
               <w:t>Кафедра</w:t>
             </w:r>
           </w:p>
           <w:p>
             <w:pPr>
-              <w:spacing w:before="0" w:after="0"/>
+              <w:spacing w:before="0" w:after="0" w:line="240" w:lineRule="auto"/>
+              <w:ind w:left="1311"/>
               <w:jc w:val="right"/>
-              <w:rPr>
-                <w:i/>
-                <w:iCs/>
-              </w:rPr>
-            </w:pPr>
-            <w:r>
               <w:rPr>
                 <w:b/>
                 <w:bCs/>
+                <w:szCs w:val="24"/>
+              </w:rPr>
+            </w:pPr>
+            <w:r>
+              <w:rPr>
+                <w:b/>
+                <w:bCs/>
+                <w:szCs w:val="24"/>
               </w:rPr>
               <w:t>информационных систем</w:t>
             </w:r>
@@ -254,402 +287,286 @@
     </w:tbl>
     <w:p>
       <w:pPr>
-        <w:rPr>
+        <w:spacing w:before="0" w:after="100" w:line="240" w:lineRule="auto"/>
+        <w:rPr>
+          <w:sz w:val="28"/>
+        </w:rPr>
+      </w:pPr>
+    </w:p>
+    <w:p>
+      <w:pPr>
+        <w:spacing w:before="100" w:after="100" w:line="240" w:lineRule="auto"/>
+        <w:rPr>
+          <w:sz w:val="28"/>
+        </w:rPr>
+      </w:pPr>
+    </w:p>
+    <w:p>
+      <w:pPr>
+        <w:spacing w:before="100" w:after="100" w:line="240" w:lineRule="auto"/>
+        <w:rPr>
+          <w:sz w:val="28"/>
+        </w:rPr>
+      </w:pPr>
+    </w:p>
+    <w:p>
+      <w:pPr>
+        <w:spacing w:before="0" w:after="0" w:line="240" w:lineRule="auto"/>
+        <w:jc w:val="center"/>
+        <w:rPr>
+          <w:b/>
+          <w:sz w:val="28"/>
+        </w:rPr>
+      </w:pPr>
+      <w:r>
+        <w:rPr>
+          <w:b/>
+          <w:sz w:val="28"/>
+        </w:rPr>
+        <w:t>Махмудов Бобурбек Нодирбекович</w:t>
+      </w:r>
+    </w:p>
+    <w:p>
+      <w:pPr>
+        <w:spacing w:before="0" w:after="0" w:line="240" w:lineRule="auto"/>
+        <w:jc w:val="center"/>
+        <w:rPr>
+          <w:b/>
+          <w:sz w:val="28"/>
+        </w:rPr>
+      </w:pPr>
+    </w:p>
+    <w:p>
+      <w:pPr>
+        <w:spacing w:before="0" w:after="0" w:line="240" w:lineRule="auto"/>
+        <w:jc w:val="center"/>
+        <w:rPr>
+          <w:b/>
+          <w:bCs/>
+          <w:sz w:val="28"/>
+          <w:szCs w:val="28"/>
+        </w:rPr>
+      </w:pPr>
+      <w:r>
+        <w:rPr>
+          <w:b/>
+          <w:sz w:val="28"/>
+          <w:szCs w:val="28"/>
+        </w:rPr>
+        <w:t xml:space="preserve">Тема: </w:t>
+      </w:r>
+      <w:r>
+        <w:rPr>
+          <w:b/>
+          <w:bCs/>
+          <w:sz w:val="28"/>
+          <w:szCs w:val="28"/>
+        </w:rPr>
+        <w:t>«Исследование методов повышения производительности систем веб-шаблонов и разработка системы шаблонизации на их основе»</w:t>
+      </w:r>
+    </w:p>
+    <w:p>
+      <w:pPr>
+        <w:spacing w:before="0" w:after="0" w:line="240" w:lineRule="auto"/>
+        <w:jc w:val="center"/>
+        <w:rPr>
+          <w:b/>
+          <w:bCs/>
+          <w:sz w:val="28"/>
+          <w:szCs w:val="28"/>
+        </w:rPr>
+      </w:pPr>
+    </w:p>
+    <w:p>
+      <w:pPr>
+        <w:spacing w:before="0" w:after="0" w:line="240" w:lineRule="auto"/>
+        <w:jc w:val="center"/>
+        <w:rPr>
+          <w:b/>
+          <w:bCs/>
+          <w:szCs w:val="24"/>
+        </w:rPr>
+      </w:pPr>
+      <w:r>
+        <w:rPr>
+          <w:b/>
+          <w:bCs/>
+          <w:szCs w:val="24"/>
+        </w:rPr>
+        <w:t>Выпускной квалификационная работа на присвоение квалификации «бакалавр»</w:t>
+      </w:r>
+      <w:r>
+        <w:rPr>
+          <w:szCs w:val="24"/>
+        </w:rPr>
+        <w:br/>
+      </w:r>
+      <w:r>
+        <w:rPr>
+          <w:b/>
+          <w:bCs/>
+          <w:szCs w:val="24"/>
+        </w:rPr>
+        <w:t>по направлению 09.03.02 «Информационные системы и технологии»</w:t>
+      </w:r>
+    </w:p>
+    <w:p>
+      <w:pPr>
+        <w:spacing w:before="0" w:after="0" w:line="240" w:lineRule="auto"/>
+        <w:jc w:val="center"/>
+        <w:rPr>
+          <w:b/>
+          <w:bCs/>
+          <w:szCs w:val="24"/>
+        </w:rPr>
+      </w:pPr>
+    </w:p>
+    <w:p>
+      <w:pPr>
+        <w:spacing w:before="0" w:after="0" w:line="240" w:lineRule="auto"/>
+        <w:jc w:val="center"/>
+        <w:rPr>
+          <w:b/>
+          <w:bCs/>
+          <w:szCs w:val="24"/>
+        </w:rPr>
+      </w:pPr>
+    </w:p>
+    <w:p>
+      <w:pPr>
+        <w:spacing w:before="0" w:after="0" w:line="240" w:lineRule="auto"/>
+        <w:jc w:val="right"/>
+        <w:rPr>
+          <w:bCs/>
+          <w:sz w:val="28"/>
+          <w:szCs w:val="28"/>
+        </w:rPr>
+      </w:pPr>
+      <w:r>
+        <w:rPr>
+          <w:bCs/>
+          <w:sz w:val="28"/>
+          <w:szCs w:val="28"/>
+        </w:rPr>
+        <w:t>Регистрационный № ____</w:t>
+      </w:r>
+    </w:p>
+    <w:p>
+      <w:pPr>
+        <w:spacing w:before="0" w:after="0" w:line="240" w:lineRule="auto"/>
+        <w:jc w:val="center"/>
+        <w:rPr>
+          <w:b/>
+          <w:sz w:val="28"/>
+        </w:rPr>
+      </w:pPr>
+    </w:p>
+    <w:p>
+      <w:pPr>
+        <w:spacing w:before="0" w:after="0" w:line="240" w:lineRule="auto"/>
+        <w:jc w:val="center"/>
+        <w:rPr>
+          <w:b/>
+          <w:sz w:val="28"/>
+        </w:rPr>
+      </w:pPr>
+    </w:p>
+    <w:p>
+      <w:pPr>
+        <w:spacing w:before="0" w:after="0" w:line="240" w:lineRule="auto"/>
+        <w:jc w:val="center"/>
+        <w:rPr>
+          <w:b/>
+          <w:sz w:val="28"/>
+        </w:rPr>
+      </w:pPr>
+    </w:p>
+    <w:p>
+      <w:pPr>
+        <w:spacing w:before="0" w:after="0" w:line="240" w:lineRule="auto"/>
+        <w:rPr>
+          <w:b/>
+          <w:sz w:val="28"/>
+        </w:rPr>
+      </w:pPr>
+    </w:p>
+    <w:p>
+      <w:pPr>
+        <w:spacing w:before="0" w:after="0" w:line="240" w:lineRule="auto"/>
+        <w:jc w:val="center"/>
+        <w:rPr>
+          <w:b/>
           <w:sz w:val="28"/>
         </w:rPr>
       </w:pPr>
     </w:p>
     <w:tbl>
       <w:tblPr>
-        <w:tblW w:w="9640" w:type="dxa"/>
-        <w:tblInd w:w="-34" w:type="dxa"/>
-        <w:tblLayout w:type="fixed"/>
-        <w:tblLook w:val="0000" w:firstRow="0" w:lastRow="0" w:firstColumn="0" w:lastColumn="0" w:noHBand="0" w:noVBand="0"/>
+        <w:tblStyle w:val="22"/>
+        <w:tblW w:w="0" w:type="auto"/>
+        <w:tblBorders>
+          <w:top w:val="none" w:sz="0" w:space="0" w:color="auto"/>
+          <w:left w:val="none" w:sz="0" w:space="0" w:color="auto"/>
+          <w:bottom w:val="none" w:sz="0" w:space="0" w:color="auto"/>
+          <w:right w:val="none" w:sz="0" w:space="0" w:color="auto"/>
+          <w:insideH w:val="none" w:sz="0" w:space="0" w:color="auto"/>
+          <w:insideV w:val="none" w:sz="0" w:space="0" w:color="auto"/>
+        </w:tblBorders>
+        <w:tblLook w:val="04A0" w:firstRow="1" w:lastRow="0" w:firstColumn="1" w:lastColumn="0" w:noHBand="0" w:noVBand="1"/>
       </w:tblPr>
       <w:tblGrid>
-        <w:gridCol w:w="34"/>
-        <w:gridCol w:w="5495"/>
+        <w:gridCol w:w="5240"/>
         <w:gridCol w:w="1843"/>
-        <w:gridCol w:w="2268"/>
+        <w:gridCol w:w="2261"/>
       </w:tblGrid>
       <w:tr>
-        <w:trPr>
-          <w:trHeight w:val="503"/>
-        </w:trPr>
         <w:tc>
           <w:tcPr>
-            <w:tcW w:w="9640" w:type="dxa"/>
-            <w:gridSpan w:val="4"/>
+            <w:tcW w:w="5240" w:type="dxa"/>
           </w:tcPr>
           <w:p>
             <w:pPr>
-              <w:spacing w:before="0" w:after="0"/>
-              <w:ind w:firstLine="284"/>
-              <w:jc w:val="center"/>
-              <w:rPr>
-                <w:color w:val="FF0000"/>
-                <w:sz w:val="28"/>
-                <w:szCs w:val="28"/>
+              <w:spacing w:before="0" w:after="0" w:line="240" w:lineRule="auto"/>
+              <w:rPr>
+                <w:b/>
+                <w:szCs w:val="24"/>
+                <w:lang w:eastAsia="en-US"/>
               </w:rPr>
             </w:pPr>
             <w:r>
               <w:rPr>
                 <w:b/>
-                <w:sz w:val="28"/>
-                <w:szCs w:val="28"/>
-              </w:rPr>
-              <w:t>Махмудов Бобурбек Нодирбекович</w:t>
-            </w:r>
-          </w:p>
-        </w:tc>
-      </w:tr>
-      <w:tr>
-        <w:trPr>
-          <w:trHeight w:val="810"/>
-        </w:trPr>
-        <w:tc>
-          <w:tcPr>
-            <w:tcW w:w="9640" w:type="dxa"/>
-            <w:gridSpan w:val="4"/>
-          </w:tcPr>
-          <w:p>
-            <w:pPr>
-              <w:jc w:val="center"/>
-              <w:rPr>
-                <w:bCs/>
-                <w:sz w:val="28"/>
-                <w:szCs w:val="28"/>
-              </w:rPr>
-            </w:pPr>
-            <w:commentRangeStart w:id="0"/>
-            <w:r>
-              <w:rPr>
-                <w:b/>
-                <w:bCs/>
-                <w:sz w:val="28"/>
-                <w:szCs w:val="28"/>
-              </w:rPr>
-              <w:t>Тема:</w:t>
-            </w:r>
-            <w:r>
-              <w:rPr>
-                <w:bCs/>
-                <w:sz w:val="28"/>
-                <w:szCs w:val="28"/>
-              </w:rPr>
-              <w:t xml:space="preserve"> </w:t>
-            </w:r>
-            <w:commentRangeEnd w:id="0"/>
-            <w:r>
-              <w:rPr>
-                <w:rStyle w:val="af3"/>
-              </w:rPr>
-              <w:commentReference w:id="0"/>
-            </w:r>
-            <w:r>
-              <w:rPr>
-                <w:bCs/>
-                <w:sz w:val="28"/>
-                <w:szCs w:val="28"/>
-              </w:rPr>
-              <w:t>«</w:t>
-            </w:r>
-            <w:r>
-              <w:rPr>
-                <w:b/>
-                <w:bCs/>
-                <w:sz w:val="28"/>
-                <w:szCs w:val="28"/>
-              </w:rPr>
-              <w:t>Исследование методов повышения производительности систем веб-шаблонов и</w:t>
-            </w:r>
-            <w:r>
-              <w:rPr>
-                <w:b/>
-                <w:bCs/>
-                <w:sz w:val="28"/>
-                <w:szCs w:val="28"/>
-              </w:rPr>
-              <w:t xml:space="preserve"> разработка системы шаблонизаци</w:t>
-            </w:r>
-            <w:r>
-              <w:rPr>
-                <w:b/>
-                <w:bCs/>
-                <w:sz w:val="28"/>
-                <w:szCs w:val="28"/>
-              </w:rPr>
-              <w:t>и</w:t>
-            </w:r>
-            <w:r>
-              <w:rPr>
-                <w:b/>
-                <w:bCs/>
-                <w:sz w:val="28"/>
-                <w:szCs w:val="28"/>
-              </w:rPr>
-              <w:t xml:space="preserve"> на их основе</w:t>
-            </w:r>
-            <w:r>
-              <w:rPr>
-                <w:bCs/>
-                <w:sz w:val="28"/>
-                <w:szCs w:val="28"/>
-              </w:rPr>
-              <w:t>»</w:t>
+                <w:szCs w:val="24"/>
+                <w:lang w:eastAsia="en-US"/>
+              </w:rPr>
+              <w:t>Заведующий кафедрой</w:t>
             </w:r>
           </w:p>
           <w:p>
             <w:pPr>
-              <w:jc w:val="center"/>
-              <w:rPr>
-                <w:b/>
-                <w:color w:val="FF0000"/>
-                <w:sz w:val="28"/>
-                <w:szCs w:val="28"/>
-              </w:rPr>
-            </w:pPr>
-          </w:p>
-        </w:tc>
-      </w:tr>
-      <w:tr>
-        <w:tblPrEx>
-          <w:tblLook w:val="04A0" w:firstRow="1" w:lastRow="0" w:firstColumn="1" w:lastColumn="0" w:noHBand="0" w:noVBand="1"/>
-        </w:tblPrEx>
-        <w:trPr>
-          <w:gridBefore w:val="1"/>
-          <w:wBefore w:w="34" w:type="dxa"/>
-        </w:trPr>
-        <w:tc>
-          <w:tcPr>
-            <w:tcW w:w="9606" w:type="dxa"/>
-            <w:gridSpan w:val="3"/>
-          </w:tcPr>
-          <w:p>
-            <w:pPr>
-              <w:spacing w:before="0" w:after="0"/>
-              <w:ind w:firstLine="567"/>
-              <w:jc w:val="center"/>
+              <w:spacing w:before="0" w:after="0" w:line="240" w:lineRule="auto"/>
               <w:rPr>
                 <w:b/>
                 <w:szCs w:val="24"/>
+                <w:lang w:eastAsia="en-US"/>
               </w:rPr>
             </w:pPr>
             <w:r>
               <w:rPr>
                 <w:b/>
                 <w:szCs w:val="24"/>
-              </w:rPr>
-              <w:t xml:space="preserve">Выпускная квалификационная работа на </w:t>
-            </w:r>
-            <w:r>
-              <w:rPr>
-                <w:b/>
-                <w:szCs w:val="24"/>
-              </w:rPr>
-              <w:t>присвоение квалификации</w:t>
-            </w:r>
-            <w:r>
-              <w:rPr>
-                <w:b/>
-                <w:szCs w:val="24"/>
-              </w:rPr>
-              <w:t xml:space="preserve"> </w:t>
-            </w:r>
-            <w:r>
-              <w:rPr>
-                <w:b/>
-                <w:szCs w:val="24"/>
-              </w:rPr>
-              <w:t>«бакалавр» по направлению 09.03.02</w:t>
-            </w:r>
-            <w:r>
-              <w:rPr>
-                <w:b/>
-                <w:szCs w:val="24"/>
-              </w:rPr>
-              <w:t xml:space="preserve"> «Информационные системы и технологии»</w:t>
-            </w:r>
-          </w:p>
-        </w:tc>
-      </w:tr>
-      <w:tr>
-        <w:tblPrEx>
-          <w:tblLook w:val="04A0" w:firstRow="1" w:lastRow="0" w:firstColumn="1" w:lastColumn="0" w:noHBand="0" w:noVBand="1"/>
-        </w:tblPrEx>
-        <w:trPr>
-          <w:gridBefore w:val="1"/>
-          <w:wBefore w:w="34" w:type="dxa"/>
-          <w:trHeight w:val="539"/>
-        </w:trPr>
-        <w:tc>
-          <w:tcPr>
-            <w:tcW w:w="5495" w:type="dxa"/>
-          </w:tcPr>
-          <w:p>
-            <w:pPr>
-              <w:spacing w:before="0" w:after="0"/>
-              <w:jc w:val="center"/>
-              <w:rPr>
-                <w:sz w:val="28"/>
-              </w:rPr>
-            </w:pPr>
-          </w:p>
-        </w:tc>
-        <w:tc>
-          <w:tcPr>
-            <w:tcW w:w="4111" w:type="dxa"/>
-            <w:gridSpan w:val="2"/>
-            <w:vAlign w:val="bottom"/>
-          </w:tcPr>
-          <w:p>
-            <w:pPr>
-              <w:spacing w:before="0" w:after="0"/>
-              <w:jc w:val="right"/>
-              <w:rPr>
-                <w:sz w:val="28"/>
-              </w:rPr>
-            </w:pPr>
+                <w:lang w:eastAsia="en-US"/>
+              </w:rPr>
+              <w:t>д.т.н., проф.</w:t>
+            </w:r>
           </w:p>
           <w:p>
             <w:pPr>
-              <w:spacing w:before="0" w:after="0"/>
-              <w:jc w:val="right"/>
-              <w:rPr>
-                <w:sz w:val="28"/>
-              </w:rPr>
-            </w:pPr>
-            <w:r>
-              <w:rPr>
-                <w:sz w:val="28"/>
-              </w:rPr>
-              <w:t>Регистрационный № _______</w:t>
-            </w:r>
-          </w:p>
-          <w:p>
-            <w:pPr>
-              <w:spacing w:before="0" w:after="0"/>
-              <w:jc w:val="right"/>
-              <w:rPr>
-                <w:sz w:val="28"/>
-              </w:rPr>
-            </w:pPr>
-          </w:p>
-          <w:p>
-            <w:pPr>
-              <w:spacing w:before="0" w:after="0"/>
-              <w:rPr>
-                <w:sz w:val="28"/>
-              </w:rPr>
-            </w:pPr>
-          </w:p>
-        </w:tc>
-      </w:tr>
-      <w:tr>
-        <w:tblPrEx>
-          <w:tblLook w:val="04A0" w:firstRow="1" w:lastRow="0" w:firstColumn="1" w:lastColumn="0" w:noHBand="0" w:noVBand="1"/>
-        </w:tblPrEx>
-        <w:trPr>
-          <w:gridBefore w:val="1"/>
-          <w:wBefore w:w="34" w:type="dxa"/>
-          <w:trHeight w:val="463"/>
-        </w:trPr>
-        <w:tc>
-          <w:tcPr>
-            <w:tcW w:w="5495" w:type="dxa"/>
-          </w:tcPr>
-          <w:p>
-            <w:pPr>
-              <w:spacing w:before="0" w:after="0"/>
+              <w:spacing w:before="0" w:after="0" w:line="240" w:lineRule="auto"/>
               <w:rPr>
                 <w:b/>
                 <w:szCs w:val="24"/>
-              </w:rPr>
-            </w:pPr>
-            <w:r>
-              <w:rPr>
-                <w:b/>
-                <w:szCs w:val="24"/>
-              </w:rPr>
-              <w:lastRenderedPageBreak/>
-              <w:t xml:space="preserve">Заведующий кафедрой </w:t>
-            </w:r>
-          </w:p>
-          <w:p>
-            <w:pPr>
-              <w:spacing w:before="0" w:after="0"/>
-              <w:rPr>
-                <w:sz w:val="28"/>
-              </w:rPr>
-            </w:pPr>
-            <w:r>
-              <w:rPr>
-                <w:b/>
-                <w:szCs w:val="24"/>
-              </w:rPr>
-              <w:t>д.т.н., проф.</w:t>
-            </w:r>
-          </w:p>
-        </w:tc>
-        <w:tc>
-          <w:tcPr>
-            <w:tcW w:w="1843" w:type="dxa"/>
-          </w:tcPr>
-          <w:p>
-            <w:pPr>
-              <w:spacing w:before="0" w:after="0"/>
-              <w:rPr>
-                <w:sz w:val="28"/>
-              </w:rPr>
-            </w:pPr>
-            <w:r>
-              <w:rPr>
-                <w:sz w:val="28"/>
-              </w:rPr>
-              <w:t xml:space="preserve">      ______</w:t>
-            </w:r>
-          </w:p>
-        </w:tc>
-        <w:tc>
-          <w:tcPr>
-            <w:tcW w:w="2268" w:type="dxa"/>
-          </w:tcPr>
-          <w:p>
-            <w:pPr>
-              <w:spacing w:before="0" w:after="0"/>
-              <w:rPr>
-                <w:b/>
-                <w:szCs w:val="24"/>
-              </w:rPr>
-            </w:pPr>
-            <w:r>
-              <w:rPr>
-                <w:b/>
-                <w:szCs w:val="24"/>
-              </w:rPr>
-              <w:t>Позднеев Б.М.</w:t>
-            </w:r>
-          </w:p>
-        </w:tc>
-      </w:tr>
-      <w:tr>
-        <w:tblPrEx>
-          <w:tblLook w:val="04A0" w:firstRow="1" w:lastRow="0" w:firstColumn="1" w:lastColumn="0" w:noHBand="0" w:noVBand="1"/>
-        </w:tblPrEx>
-        <w:trPr>
-          <w:gridBefore w:val="1"/>
-          <w:wBefore w:w="34" w:type="dxa"/>
-          <w:trHeight w:val="139"/>
-        </w:trPr>
-        <w:tc>
-          <w:tcPr>
-            <w:tcW w:w="5495" w:type="dxa"/>
-          </w:tcPr>
-          <w:p>
-            <w:pPr>
-              <w:spacing w:before="0" w:after="0"/>
-              <w:rPr>
-                <w:sz w:val="28"/>
+                <w:lang w:eastAsia="en-US"/>
               </w:rPr>
             </w:pPr>
           </w:p>
@@ -660,17 +577,47 @@
           </w:tcPr>
           <w:p>
             <w:pPr>
-              <w:spacing w:before="0" w:after="0"/>
+              <w:spacing w:before="0" w:after="0" w:line="240" w:lineRule="auto"/>
               <w:jc w:val="center"/>
               <w:rPr>
-                <w:sz w:val="18"/>
-                <w:szCs w:val="18"/>
+                <w:b/>
+                <w:sz w:val="20"/>
+                <w:lang w:eastAsia="en-US"/>
               </w:rPr>
             </w:pPr>
-            <w:r>
-              <w:rPr>
-                <w:sz w:val="18"/>
-                <w:szCs w:val="18"/>
+          </w:p>
+          <w:p>
+            <w:pPr>
+              <w:spacing w:before="0" w:after="0" w:line="240" w:lineRule="auto"/>
+              <w:jc w:val="center"/>
+              <w:rPr>
+                <w:b/>
+                <w:sz w:val="20"/>
+                <w:lang w:eastAsia="en-US"/>
+              </w:rPr>
+            </w:pPr>
+            <w:r>
+              <w:rPr>
+                <w:b/>
+                <w:sz w:val="20"/>
+                <w:lang w:eastAsia="en-US"/>
+              </w:rPr>
+              <w:t>_______________</w:t>
+            </w:r>
+          </w:p>
+          <w:p>
+            <w:pPr>
+              <w:spacing w:before="0" w:after="0" w:line="240" w:lineRule="auto"/>
+              <w:jc w:val="center"/>
+              <w:rPr>
+                <w:sz w:val="20"/>
+                <w:lang w:eastAsia="en-US"/>
+              </w:rPr>
+            </w:pPr>
+            <w:r>
+              <w:rPr>
+                <w:sz w:val="20"/>
+                <w:lang w:eastAsia="en-US"/>
               </w:rPr>
               <w:t>подпись</w:t>
             </w:r>
@@ -678,122 +625,83 @@
         </w:tc>
         <w:tc>
           <w:tcPr>
-            <w:tcW w:w="2268" w:type="dxa"/>
+            <w:tcW w:w="2261" w:type="dxa"/>
           </w:tcPr>
           <w:p>
             <w:pPr>
-              <w:spacing w:before="0" w:after="0"/>
-              <w:rPr>
-                <w:sz w:val="28"/>
-                <w:szCs w:val="28"/>
+              <w:spacing w:before="0" w:after="0" w:line="240" w:lineRule="auto"/>
+              <w:rPr>
+                <w:b/>
+                <w:szCs w:val="24"/>
+                <w:lang w:eastAsia="en-US"/>
               </w:rPr>
             </w:pPr>
+          </w:p>
+          <w:p>
+            <w:pPr>
+              <w:spacing w:before="0" w:after="0" w:line="240" w:lineRule="auto"/>
+              <w:rPr>
+                <w:b/>
+                <w:szCs w:val="24"/>
+                <w:lang w:eastAsia="en-US"/>
+              </w:rPr>
+            </w:pPr>
+            <w:r>
+              <w:rPr>
+                <w:b/>
+                <w:szCs w:val="24"/>
+                <w:lang w:eastAsia="en-US"/>
+              </w:rPr>
+              <w:t>Позднеев Б. М.</w:t>
+            </w:r>
           </w:p>
         </w:tc>
       </w:tr>
       <w:tr>
-        <w:tblPrEx>
-          <w:tblLook w:val="04A0" w:firstRow="1" w:lastRow="0" w:firstColumn="1" w:lastColumn="0" w:noHBand="0" w:noVBand="1"/>
-        </w:tblPrEx>
-        <w:trPr>
-          <w:gridBefore w:val="1"/>
-          <w:wBefore w:w="34" w:type="dxa"/>
-          <w:trHeight w:val="562"/>
-        </w:trPr>
         <w:tc>
           <w:tcPr>
-            <w:tcW w:w="5495" w:type="dxa"/>
+            <w:tcW w:w="5240" w:type="dxa"/>
           </w:tcPr>
           <w:p>
             <w:pPr>
-              <w:spacing w:after="0"/>
+              <w:spacing w:before="0" w:after="0" w:line="240" w:lineRule="auto"/>
               <w:rPr>
                 <w:b/>
+                <w:lang w:eastAsia="en-US"/>
               </w:rPr>
             </w:pPr>
-            <w:bookmarkStart w:id="1" w:name="_Toc483423516"/>
             <w:r>
               <w:rPr>
                 <w:b/>
+                <w:lang w:eastAsia="en-US"/>
               </w:rPr>
               <w:t>Руководитель</w:t>
-            </w:r>
-            <w:bookmarkEnd w:id="1"/>
-            <w:r>
-              <w:rPr>
-                <w:b/>
-              </w:rPr>
-              <w:t xml:space="preserve"> </w:t>
             </w:r>
           </w:p>
           <w:p>
             <w:pPr>
-              <w:spacing w:before="0" w:after="0"/>
+              <w:spacing w:before="0" w:after="0" w:line="240" w:lineRule="auto"/>
               <w:rPr>
                 <w:b/>
-                <w:color w:val="FF0000"/>
+                <w:lang w:eastAsia="en-US"/>
               </w:rPr>
             </w:pPr>
             <w:r>
               <w:rPr>
                 <w:b/>
-              </w:rPr>
-              <w:t xml:space="preserve">к.т.н., доцент </w:t>
+                <w:lang w:eastAsia="en-US"/>
+              </w:rPr>
+              <w:t>к.т.н., доц.</w:t>
             </w:r>
           </w:p>
-        </w:tc>
-        <w:tc>
-          <w:tcPr>
-            <w:tcW w:w="1843" w:type="dxa"/>
-          </w:tcPr>
           <w:p>
             <w:pPr>
-              <w:spacing w:before="0" w:after="0"/>
-              <w:jc w:val="center"/>
-            </w:pPr>
-            <w:r>
-              <w:t>_______</w:t>
-            </w:r>
-          </w:p>
-        </w:tc>
-        <w:tc>
-          <w:tcPr>
-            <w:tcW w:w="2268" w:type="dxa"/>
-          </w:tcPr>
-          <w:p>
-            <w:pPr>
-              <w:spacing w:before="0" w:after="0"/>
+              <w:spacing w:before="0" w:after="0" w:line="240" w:lineRule="auto"/>
               <w:rPr>
                 <w:b/>
-                <w:szCs w:val="24"/>
-              </w:rPr>
-            </w:pPr>
-            <w:r>
-              <w:rPr>
-                <w:b/>
-                <w:szCs w:val="24"/>
-              </w:rPr>
-              <w:t>Бумарин Д.П.</w:t>
-            </w:r>
-          </w:p>
-        </w:tc>
-      </w:tr>
-      <w:tr>
-        <w:tblPrEx>
-          <w:tblLook w:val="04A0" w:firstRow="1" w:lastRow="0" w:firstColumn="1" w:lastColumn="0" w:noHBand="0" w:noVBand="1"/>
-        </w:tblPrEx>
-        <w:trPr>
-          <w:gridBefore w:val="1"/>
-          <w:wBefore w:w="34" w:type="dxa"/>
-          <w:trHeight w:val="87"/>
-        </w:trPr>
-        <w:tc>
-          <w:tcPr>
-            <w:tcW w:w="5495" w:type="dxa"/>
-          </w:tcPr>
-          <w:p>
-            <w:pPr>
-              <w:spacing w:before="0" w:after="0"/>
+                <w:sz w:val="28"/>
+                <w:lang w:eastAsia="en-US"/>
+              </w:rPr>
             </w:pPr>
           </w:p>
         </w:tc>
@@ -803,17 +711,47 @@
           </w:tcPr>
           <w:p>
             <w:pPr>
-              <w:spacing w:before="0" w:after="0"/>
+              <w:spacing w:before="0" w:after="0" w:line="240" w:lineRule="auto"/>
               <w:jc w:val="center"/>
               <w:rPr>
-                <w:sz w:val="18"/>
-                <w:szCs w:val="18"/>
+                <w:b/>
+                <w:sz w:val="20"/>
+                <w:lang w:eastAsia="en-US"/>
               </w:rPr>
             </w:pPr>
-            <w:r>
-              <w:rPr>
-                <w:sz w:val="18"/>
-                <w:szCs w:val="18"/>
+          </w:p>
+          <w:p>
+            <w:pPr>
+              <w:spacing w:before="0" w:after="0" w:line="240" w:lineRule="auto"/>
+              <w:jc w:val="center"/>
+              <w:rPr>
+                <w:b/>
+                <w:sz w:val="20"/>
+                <w:lang w:eastAsia="en-US"/>
+              </w:rPr>
+            </w:pPr>
+            <w:r>
+              <w:rPr>
+                <w:b/>
+                <w:sz w:val="20"/>
+                <w:lang w:eastAsia="en-US"/>
+              </w:rPr>
+              <w:t>_______________</w:t>
+            </w:r>
+          </w:p>
+          <w:p>
+            <w:pPr>
+              <w:spacing w:before="0" w:after="0" w:line="240" w:lineRule="auto"/>
+              <w:jc w:val="center"/>
+              <w:rPr>
+                <w:sz w:val="20"/>
+                <w:lang w:eastAsia="en-US"/>
+              </w:rPr>
+            </w:pPr>
+            <w:r>
+              <w:rPr>
+                <w:sz w:val="20"/>
+                <w:lang w:eastAsia="en-US"/>
               </w:rPr>
               <w:t>подпись</w:t>
             </w:r>
@@ -821,76 +759,67 @@
         </w:tc>
         <w:tc>
           <w:tcPr>
-            <w:tcW w:w="2268" w:type="dxa"/>
+            <w:tcW w:w="2261" w:type="dxa"/>
           </w:tcPr>
           <w:p>
             <w:pPr>
-              <w:spacing w:before="0" w:after="0"/>
-              <w:rPr>
+              <w:spacing w:before="0" w:after="0" w:line="240" w:lineRule="auto"/>
+              <w:rPr>
+                <w:b/>
+                <w:lang w:eastAsia="en-US"/>
+              </w:rPr>
+            </w:pPr>
+          </w:p>
+          <w:p>
+            <w:pPr>
+              <w:spacing w:before="0" w:after="0" w:line="240" w:lineRule="auto"/>
+              <w:rPr>
+                <w:b/>
                 <w:sz w:val="28"/>
-                <w:szCs w:val="28"/>
+                <w:lang w:eastAsia="en-US"/>
               </w:rPr>
             </w:pPr>
+            <w:r>
+              <w:rPr>
+                <w:b/>
+                <w:lang w:eastAsia="en-US"/>
+              </w:rPr>
+              <w:t>Бумарин Д.П.</w:t>
+            </w:r>
           </w:p>
         </w:tc>
       </w:tr>
       <w:tr>
-        <w:tblPrEx>
-          <w:tblLook w:val="04A0" w:firstRow="1" w:lastRow="0" w:firstColumn="1" w:lastColumn="0" w:noHBand="0" w:noVBand="1"/>
-        </w:tblPrEx>
-        <w:trPr>
-          <w:gridBefore w:val="1"/>
-          <w:wBefore w:w="34" w:type="dxa"/>
-          <w:trHeight w:val="485"/>
-        </w:trPr>
         <w:tc>
           <w:tcPr>
-            <w:tcW w:w="5495" w:type="dxa"/>
+            <w:tcW w:w="5240" w:type="dxa"/>
           </w:tcPr>
           <w:p>
             <w:pPr>
-              <w:spacing w:before="0" w:after="0"/>
+              <w:spacing w:before="0" w:after="0" w:line="240" w:lineRule="auto"/>
+              <w:jc w:val="center"/>
               <w:rPr>
                 <w:b/>
-                <w:szCs w:val="24"/>
+                <w:sz w:val="28"/>
+                <w:lang w:eastAsia="en-US"/>
               </w:rPr>
             </w:pPr>
-            <w:commentRangeStart w:id="2"/>
-            <w:commentRangeStart w:id="3"/>
-            <w:r>
+          </w:p>
+          <w:p>
+            <w:pPr>
+              <w:spacing w:before="0" w:after="0" w:line="240" w:lineRule="auto"/>
               <w:rPr>
                 <w:b/>
-                <w:szCs w:val="24"/>
-              </w:rPr>
-              <w:t>Студент</w:t>
-            </w:r>
-            <w:commentRangeEnd w:id="2"/>
-            <w:r>
-              <w:rPr>
-                <w:rStyle w:val="af3"/>
-              </w:rPr>
-              <w:commentReference w:id="2"/>
-            </w:r>
+                <w:sz w:val="28"/>
+                <w:lang w:eastAsia="en-US"/>
+              </w:rPr>
+            </w:pPr>
             <w:r>
               <w:rPr>
                 <w:b/>
-                <w:szCs w:val="24"/>
-              </w:rPr>
-              <w:t xml:space="preserve"> </w:t>
-            </w:r>
-            <w:commentRangeEnd w:id="3"/>
-            <w:r>
-              <w:rPr>
-                <w:rStyle w:val="af3"/>
-              </w:rPr>
-              <w:commentReference w:id="3"/>
-            </w:r>
-            <w:r>
-              <w:rPr>
-                <w:b/>
-                <w:szCs w:val="24"/>
-              </w:rPr>
-              <w:t>группы ИДБ-16-07</w:t>
+                <w:lang w:eastAsia="en-US"/>
+              </w:rPr>
+              <w:t>Студент группы ИДБ-16-07</w:t>
             </w:r>
           </w:p>
         </w:tc>
@@ -900,215 +829,94 @@
           </w:tcPr>
           <w:p>
             <w:pPr>
-              <w:spacing w:before="0" w:after="0"/>
+              <w:spacing w:before="0" w:after="0" w:line="240" w:lineRule="auto"/>
               <w:jc w:val="center"/>
               <w:rPr>
                 <w:b/>
-                <w:szCs w:val="24"/>
+                <w:sz w:val="20"/>
+                <w:lang w:eastAsia="en-US"/>
               </w:rPr>
             </w:pPr>
-            <w:r>
-              <w:rPr>
-                <w:b/>
-                <w:szCs w:val="24"/>
-              </w:rPr>
-              <w:t>_______</w:t>
-            </w:r>
           </w:p>
           <w:p>
             <w:pPr>
-              <w:spacing w:before="0" w:after="0"/>
+              <w:spacing w:before="0" w:after="0" w:line="240" w:lineRule="auto"/>
               <w:jc w:val="center"/>
               <w:rPr>
                 <w:b/>
-                <w:szCs w:val="24"/>
+                <w:sz w:val="20"/>
+                <w:lang w:eastAsia="en-US"/>
               </w:rPr>
             </w:pPr>
+            <w:r>
+              <w:rPr>
+                <w:b/>
+                <w:sz w:val="20"/>
+                <w:lang w:eastAsia="en-US"/>
+              </w:rPr>
+              <w:t>_______________</w:t>
+            </w:r>
+          </w:p>
+          <w:p>
+            <w:pPr>
+              <w:spacing w:before="0" w:after="0" w:line="240" w:lineRule="auto"/>
+              <w:jc w:val="center"/>
+              <w:rPr>
+                <w:sz w:val="20"/>
+                <w:lang w:eastAsia="en-US"/>
+              </w:rPr>
+            </w:pPr>
+            <w:r>
+              <w:rPr>
+                <w:sz w:val="20"/>
+                <w:lang w:eastAsia="en-US"/>
+              </w:rPr>
+              <w:t>подпись</w:t>
+            </w:r>
           </w:p>
         </w:tc>
         <w:tc>
           <w:tcPr>
-            <w:tcW w:w="2268" w:type="dxa"/>
+            <w:tcW w:w="2261" w:type="dxa"/>
           </w:tcPr>
           <w:p>
             <w:pPr>
-              <w:spacing w:before="0" w:after="0"/>
+              <w:spacing w:before="0" w:after="0" w:line="240" w:lineRule="auto"/>
               <w:rPr>
                 <w:b/>
-                <w:szCs w:val="24"/>
+                <w:sz w:val="28"/>
+                <w:lang w:eastAsia="en-US"/>
               </w:rPr>
             </w:pPr>
-            <w:r>
-              <w:rPr>
-                <w:b/>
-                <w:szCs w:val="24"/>
-              </w:rPr>
-              <w:t>Махмудов Б.Н</w:t>
-            </w:r>
-            <w:r>
-              <w:rPr>
-                <w:b/>
-                <w:szCs w:val="24"/>
-              </w:rPr>
-              <w:t xml:space="preserve">. </w:t>
-            </w:r>
           </w:p>
-        </w:tc>
-      </w:tr>
-      <w:tr>
-        <w:tblPrEx>
-          <w:tblLook w:val="04A0" w:firstRow="1" w:lastRow="0" w:firstColumn="1" w:lastColumn="0" w:noHBand="0" w:noVBand="1"/>
-        </w:tblPrEx>
-        <w:trPr>
-          <w:gridBefore w:val="1"/>
-          <w:wBefore w:w="34" w:type="dxa"/>
-        </w:trPr>
-        <w:tc>
-          <w:tcPr>
-            <w:tcW w:w="5495" w:type="dxa"/>
-          </w:tcPr>
           <w:p>
             <w:pPr>
-              <w:spacing w:before="0" w:after="0"/>
-              <w:rPr>
+              <w:spacing w:before="0" w:after="0" w:line="240" w:lineRule="auto"/>
+              <w:rPr>
+                <w:b/>
                 <w:sz w:val="28"/>
+                <w:lang w:eastAsia="en-US"/>
               </w:rPr>
             </w:pPr>
-          </w:p>
-        </w:tc>
-        <w:tc>
-          <w:tcPr>
-            <w:tcW w:w="1843" w:type="dxa"/>
-            <w:vMerge w:val="restart"/>
-          </w:tcPr>
-          <w:p>
-            <w:pPr>
-              <w:spacing w:before="0" w:after="0"/>
-              <w:jc w:val="center"/>
-              <w:rPr>
-                <w:sz w:val="18"/>
-                <w:szCs w:val="18"/>
-              </w:rPr>
-            </w:pPr>
-            <w:commentRangeStart w:id="4"/>
-            <w:r>
-              <w:rPr>
-                <w:sz w:val="18"/>
-                <w:szCs w:val="18"/>
-              </w:rPr>
-              <w:t>подпись</w:t>
-            </w:r>
-            <w:commentRangeEnd w:id="4"/>
-            <w:r>
-              <w:rPr>
-                <w:rStyle w:val="af3"/>
-                <w:sz w:val="18"/>
-                <w:szCs w:val="18"/>
-              </w:rPr>
-              <w:commentReference w:id="4"/>
-            </w:r>
-          </w:p>
-        </w:tc>
-        <w:tc>
-          <w:tcPr>
-            <w:tcW w:w="2268" w:type="dxa"/>
-          </w:tcPr>
-          <w:p>
-            <w:pPr>
-              <w:spacing w:before="0" w:after="0"/>
-              <w:jc w:val="center"/>
-              <w:rPr>
-                <w:sz w:val="28"/>
-              </w:rPr>
-            </w:pPr>
-          </w:p>
-        </w:tc>
-      </w:tr>
-      <w:tr>
-        <w:tblPrEx>
-          <w:tblLook w:val="04A0" w:firstRow="1" w:lastRow="0" w:firstColumn="1" w:lastColumn="0" w:noHBand="0" w:noVBand="1"/>
-        </w:tblPrEx>
-        <w:trPr>
-          <w:gridBefore w:val="1"/>
-          <w:wBefore w:w="34" w:type="dxa"/>
-        </w:trPr>
-        <w:tc>
-          <w:tcPr>
-            <w:tcW w:w="5495" w:type="dxa"/>
-          </w:tcPr>
-          <w:p>
-            <w:pPr>
-              <w:spacing w:before="0" w:after="0"/>
-              <w:rPr>
-                <w:sz w:val="28"/>
-              </w:rPr>
-            </w:pPr>
-          </w:p>
-        </w:tc>
-        <w:tc>
-          <w:tcPr>
-            <w:tcW w:w="1843" w:type="dxa"/>
-            <w:vMerge/>
-          </w:tcPr>
-          <w:p>
-            <w:pPr>
-              <w:spacing w:before="0" w:after="0"/>
-              <w:jc w:val="center"/>
-              <w:rPr>
-                <w:szCs w:val="22"/>
-              </w:rPr>
-            </w:pPr>
-          </w:p>
-        </w:tc>
-        <w:tc>
-          <w:tcPr>
-            <w:tcW w:w="2268" w:type="dxa"/>
-          </w:tcPr>
-          <w:p>
-            <w:pPr>
-              <w:spacing w:before="0" w:after="0"/>
-              <w:jc w:val="center"/>
-              <w:rPr>
-                <w:sz w:val="28"/>
-              </w:rPr>
-            </w:pPr>
+            <w:r>
+              <w:rPr>
+                <w:b/>
+                <w:lang w:eastAsia="en-US"/>
+              </w:rPr>
+              <w:t>Махмудов Б.Н.</w:t>
+            </w:r>
           </w:p>
         </w:tc>
       </w:tr>
     </w:tbl>
     <w:p>
       <w:pPr>
-        <w:tabs>
-          <w:tab w:val="left" w:pos="3421"/>
-        </w:tabs>
-        <w:rPr>
-          <w:sz w:val="28"/>
-          <w:szCs w:val="28"/>
-        </w:rPr>
-      </w:pPr>
-      <w:r>
-        <w:rPr>
-          <w:sz w:val="28"/>
-          <w:szCs w:val="28"/>
-        </w:rPr>
-        <w:tab/>
-      </w:r>
-    </w:p>
-    <w:p>
-      <w:pPr>
         <w:spacing w:before="0" w:after="200" w:line="276" w:lineRule="auto"/>
         <w:rPr>
           <w:sz w:val="28"/>
           <w:szCs w:val="28"/>
         </w:rPr>
       </w:pPr>
-      <w:r>
-        <w:rPr>
-          <w:sz w:val="28"/>
-          <w:szCs w:val="28"/>
-        </w:rPr>
-        <w:br w:type="page"/>
-      </w:r>
     </w:p>
     <w:sdt>
       <w:sdtPr>
@@ -1130,7 +938,6 @@
         </w:rPr>
       </w:sdtEndPr>
       <w:sdtContent>
-        <w:commentRangeStart w:id="5" w:displacedByCustomXml="prev"/>
         <w:p>
           <w:pPr>
             <w:jc w:val="center"/>
@@ -1148,17 +955,7 @@
             </w:rPr>
             <w:t>ОГЛАВЛЕНИЕ</w:t>
           </w:r>
-          <w:commentRangeEnd w:id="5"/>
-          <w:r>
-            <w:rPr>
-              <w:rStyle w:val="af3"/>
-              <w:b/>
-            </w:rPr>
-            <w:commentReference w:id="5"/>
-          </w:r>
         </w:p>
-        <w:commentRangeStart w:id="6"/>
-        <w:commentRangeStart w:id="7"/>
         <w:p>
           <w:pPr>
             <w:pStyle w:val="11"/>
@@ -1257,7 +1054,7 @@
                 <w:sz w:val="28"/>
                 <w:szCs w:val="28"/>
               </w:rPr>
-              <w:t>5</w:t>
+              <w:t>4</w:t>
             </w:r>
             <w:r>
               <w:rPr>
@@ -1368,7 +1165,7 @@
                 <w:sz w:val="28"/>
                 <w:szCs w:val="28"/>
               </w:rPr>
-              <w:t>6</w:t>
+              <w:t>5</w:t>
             </w:r>
             <w:r>
               <w:rPr>
@@ -1458,7 +1255,7 @@
                 <w:sz w:val="28"/>
                 <w:szCs w:val="28"/>
               </w:rPr>
-              <w:t>6</w:t>
+              <w:t>5</w:t>
             </w:r>
             <w:r>
               <w:rPr>
@@ -1548,7 +1345,7 @@
                 <w:sz w:val="28"/>
                 <w:szCs w:val="28"/>
               </w:rPr>
-              <w:t>9</w:t>
+              <w:t>8</w:t>
             </w:r>
             <w:r>
               <w:rPr>
@@ -1638,7 +1435,7 @@
                 <w:sz w:val="28"/>
                 <w:szCs w:val="28"/>
               </w:rPr>
-              <w:t>13</w:t>
+              <w:t>12</w:t>
             </w:r>
             <w:r>
               <w:rPr>
@@ -1728,7 +1525,7 @@
                 <w:sz w:val="28"/>
                 <w:szCs w:val="28"/>
               </w:rPr>
-              <w:t>17</w:t>
+              <w:t>16</w:t>
             </w:r>
             <w:r>
               <w:rPr>
@@ -1818,7 +1615,7 @@
                 <w:sz w:val="28"/>
                 <w:szCs w:val="28"/>
               </w:rPr>
-              <w:t>23</w:t>
+              <w:t>22</w:t>
             </w:r>
             <w:r>
               <w:rPr>
@@ -1929,7 +1726,7 @@
                 <w:sz w:val="28"/>
                 <w:szCs w:val="28"/>
               </w:rPr>
-              <w:t>25</w:t>
+              <w:t>24</w:t>
             </w:r>
             <w:r>
               <w:rPr>
@@ -2019,7 +1816,7 @@
                 <w:sz w:val="28"/>
                 <w:szCs w:val="28"/>
               </w:rPr>
-              <w:t>25</w:t>
+              <w:t>24</w:t>
             </w:r>
             <w:r>
               <w:rPr>
@@ -2109,7 +1906,7 @@
                 <w:sz w:val="28"/>
                 <w:szCs w:val="28"/>
               </w:rPr>
-              <w:t>27</w:t>
+              <w:t>26</w:t>
             </w:r>
             <w:r>
               <w:rPr>
@@ -2199,7 +1996,7 @@
                 <w:sz w:val="28"/>
                 <w:szCs w:val="28"/>
               </w:rPr>
-              <w:t>30</w:t>
+              <w:t>29</w:t>
             </w:r>
             <w:r>
               <w:rPr>
@@ -2289,7 +2086,7 @@
                 <w:sz w:val="28"/>
                 <w:szCs w:val="28"/>
               </w:rPr>
-              <w:t>33</w:t>
+              <w:t>32</w:t>
             </w:r>
             <w:r>
               <w:rPr>
@@ -2379,7 +2176,7 @@
                 <w:sz w:val="28"/>
                 <w:szCs w:val="28"/>
               </w:rPr>
-              <w:t>34</w:t>
+              <w:t>33</w:t>
             </w:r>
             <w:r>
               <w:rPr>
@@ -2469,7 +2266,7 @@
                 <w:sz w:val="28"/>
                 <w:szCs w:val="28"/>
               </w:rPr>
-              <w:t>36</w:t>
+              <w:t>35</w:t>
             </w:r>
             <w:r>
               <w:rPr>
@@ -2580,7 +2377,7 @@
                 <w:sz w:val="28"/>
                 <w:szCs w:val="28"/>
               </w:rPr>
-              <w:t>41</w:t>
+              <w:t>40</w:t>
             </w:r>
             <w:r>
               <w:rPr>
@@ -2691,7 +2488,7 @@
                 <w:sz w:val="28"/>
                 <w:szCs w:val="28"/>
               </w:rPr>
-              <w:t>43</w:t>
+              <w:t>42</w:t>
             </w:r>
             <w:r>
               <w:rPr>
@@ -2781,7 +2578,7 @@
                 <w:sz w:val="28"/>
                 <w:szCs w:val="28"/>
               </w:rPr>
-              <w:t>43</w:t>
+              <w:t>42</w:t>
             </w:r>
             <w:r>
               <w:rPr>
@@ -2871,7 +2668,7 @@
                 <w:sz w:val="28"/>
                 <w:szCs w:val="28"/>
               </w:rPr>
-              <w:t>45</w:t>
+              <w:t>44</w:t>
             </w:r>
             <w:r>
               <w:rPr>
@@ -2961,7 +2758,7 @@
                 <w:sz w:val="28"/>
                 <w:szCs w:val="28"/>
               </w:rPr>
-              <w:t>53</w:t>
+              <w:t>52</w:t>
             </w:r>
             <w:r>
               <w:rPr>
@@ -3051,7 +2848,7 @@
                 <w:sz w:val="28"/>
                 <w:szCs w:val="28"/>
               </w:rPr>
-              <w:t>56</w:t>
+              <w:t>55</w:t>
             </w:r>
             <w:r>
               <w:rPr>
@@ -3141,7 +2938,7 @@
                 <w:sz w:val="28"/>
                 <w:szCs w:val="28"/>
               </w:rPr>
-              <w:t>65</w:t>
+              <w:t>64</w:t>
             </w:r>
             <w:r>
               <w:rPr>
@@ -3231,7 +3028,7 @@
                 <w:sz w:val="28"/>
                 <w:szCs w:val="28"/>
               </w:rPr>
-              <w:t>73</w:t>
+              <w:t>72</w:t>
             </w:r>
             <w:r>
               <w:rPr>
@@ -3322,7 +3119,7 @@
                 <w:sz w:val="28"/>
                 <w:szCs w:val="28"/>
               </w:rPr>
-              <w:t>75</w:t>
+              <w:t>74</w:t>
             </w:r>
             <w:r>
               <w:rPr>
@@ -3412,7 +3209,7 @@
                 <w:sz w:val="28"/>
                 <w:szCs w:val="28"/>
               </w:rPr>
-              <w:t>77</w:t>
+              <w:t>76</w:t>
             </w:r>
             <w:r>
               <w:rPr>
@@ -3502,7 +3299,7 @@
                 <w:sz w:val="28"/>
                 <w:szCs w:val="28"/>
               </w:rPr>
-              <w:t>79</w:t>
+              <w:t>78</w:t>
             </w:r>
             <w:r>
               <w:rPr>
@@ -3634,7 +3431,7 @@
                 <w:sz w:val="28"/>
                 <w:szCs w:val="28"/>
               </w:rPr>
-              <w:t>82</w:t>
+              <w:t>81</w:t>
             </w:r>
             <w:r>
               <w:rPr>
@@ -3767,7 +3564,7 @@
                 <w:sz w:val="28"/>
                 <w:szCs w:val="28"/>
               </w:rPr>
-              <w:t>84</w:t>
+              <w:t>83</w:t>
             </w:r>
             <w:r>
               <w:rPr>
@@ -3798,20 +3595,6 @@
             </w:rPr>
             <w:fldChar w:fldCharType="end"/>
           </w:r>
-          <w:commentRangeEnd w:id="6"/>
-          <w:commentRangeEnd w:id="7"/>
-          <w:r>
-            <w:rPr>
-              <w:rStyle w:val="af3"/>
-            </w:rPr>
-            <w:commentReference w:id="6"/>
-          </w:r>
-          <w:r>
-            <w:rPr>
-              <w:rStyle w:val="af3"/>
-            </w:rPr>
-            <w:commentReference w:id="7"/>
-          </w:r>
         </w:p>
       </w:sdtContent>
     </w:sdt>
@@ -3836,12 +3619,12 @@
       <w:pPr>
         <w:pStyle w:val="ae"/>
       </w:pPr>
-      <w:bookmarkStart w:id="8" w:name="_Toc42193680"/>
+      <w:bookmarkStart w:id="0" w:name="_Toc42193680"/>
       <w:r>
         <w:lastRenderedPageBreak/>
         <w:t>ВВЕДЕНИЕ</w:t>
       </w:r>
-      <w:bookmarkEnd w:id="8"/>
+      <w:bookmarkEnd w:id="0"/>
     </w:p>
     <w:p>
       <w:pPr>
@@ -3885,7 +3668,7 @@
           <w:numId w:val="3"/>
         </w:numPr>
       </w:pPr>
-      <w:bookmarkStart w:id="9" w:name="_Toc42193681"/>
+      <w:bookmarkStart w:id="1" w:name="_Toc42193681"/>
       <w:r>
         <w:lastRenderedPageBreak/>
         <w:t>АНАЛИЗ</w:t>
@@ -3893,27 +3676,17 @@
       <w:r>
         <w:t xml:space="preserve"> ПРЕДМЕТНОЙ ОБЛАСТИ</w:t>
       </w:r>
-      <w:bookmarkEnd w:id="9"/>
+      <w:bookmarkEnd w:id="1"/>
     </w:p>
     <w:p>
       <w:pPr>
         <w:pStyle w:val="2"/>
       </w:pPr>
-      <w:bookmarkStart w:id="10" w:name="_Toc42193682"/>
-      <w:commentRangeStart w:id="11"/>
+      <w:bookmarkStart w:id="2" w:name="_Toc42193682"/>
       <w:r>
         <w:t>Термины и определения</w:t>
       </w:r>
-      <w:commentRangeEnd w:id="11"/>
-      <w:r>
-        <w:rPr>
-          <w:rStyle w:val="af3"/>
-          <w:b w:val="0"/>
-          <w:bCs w:val="0"/>
-        </w:rPr>
-        <w:commentReference w:id="11"/>
-      </w:r>
-      <w:bookmarkEnd w:id="10"/>
+      <w:bookmarkEnd w:id="2"/>
     </w:p>
     <w:p>
       <w:pPr>
@@ -3974,7 +3747,6 @@
           <w:numId w:val="37"/>
         </w:numPr>
       </w:pPr>
-      <w:commentRangeStart w:id="12"/>
       <w:r>
         <w:t>Веб-шаблон</w:t>
       </w:r>
@@ -4008,13 +3780,6 @@
       <w:r>
         <w:t xml:space="preserve">Шаблонизатор. </w:t>
       </w:r>
-      <w:commentRangeEnd w:id="12"/>
-      <w:r>
-        <w:rPr>
-          <w:rStyle w:val="af3"/>
-        </w:rPr>
-        <w:commentReference w:id="12"/>
-      </w:r>
     </w:p>
     <w:p>
       <w:pPr>
@@ -4107,21 +3872,7 @@
         <w:t>–</w:t>
       </w:r>
       <w:r>
-        <w:t xml:space="preserve"> в многозадачных ОС и средах </w:t>
-      </w:r>
-      <w:commentRangeStart w:id="13"/>
-      <w:r>
-        <w:t>-</w:t>
-      </w:r>
-      <w:commentRangeEnd w:id="13"/>
-      <w:r>
-        <w:rPr>
-          <w:rStyle w:val="af3"/>
-        </w:rPr>
-        <w:commentReference w:id="13"/>
-      </w:r>
-      <w:r>
-        <w:t xml:space="preserve"> процесс прекращения выполнения процессором одной задачи (процесса, потока, нити) с сохранением всей необходимой информации и состояния, необходимых для последующего продолжения с прерванного места, и восстановления или загрузки состояния задачи, к выполнению которой переходит процессор.</w:t>
+        <w:t xml:space="preserve"> в многозадачных ОС и средах - процесс прекращения выполнения процессором одной задачи (процесса, потока, нити) с сохранением всей необходимой информации и состояния, необходимых для последующего продолжения с прерванного места, и восстановления или загрузки состояния задачи, к выполнению которой переходит процессор.</w:t>
       </w:r>
     </w:p>
     <w:p>
@@ -4168,24 +3919,11 @@
       <w:pPr>
         <w:pStyle w:val="2"/>
       </w:pPr>
-      <w:bookmarkStart w:id="14" w:name="_Toc42193683"/>
-      <w:commentRangeStart w:id="15"/>
-      <w:r>
-        <w:t xml:space="preserve">Общий </w:t>
-      </w:r>
-      <w:commentRangeEnd w:id="15"/>
-      <w:r>
-        <w:rPr>
-          <w:rStyle w:val="af3"/>
-          <w:b w:val="0"/>
-          <w:bCs w:val="0"/>
-        </w:rPr>
-        <w:commentReference w:id="15"/>
-      </w:r>
-      <w:r>
-        <w:t>принцип работы систем веб-шаблонов</w:t>
-      </w:r>
-      <w:bookmarkEnd w:id="14"/>
+      <w:bookmarkStart w:id="3" w:name="_Toc42193683"/>
+      <w:r>
+        <w:t>Общий принцип работы систем веб-шаблонов</w:t>
+      </w:r>
+      <w:bookmarkEnd w:id="3"/>
     </w:p>
     <w:p>
       <w:pPr>
@@ -4246,18 +3984,7 @@
         <w:pStyle w:val="a1"/>
       </w:pPr>
       <w:r>
-        <w:t>При соблюдении вышеперечисленных условий, работу системы веб-шаблонов можно визуализировать на рис.</w:t>
-      </w:r>
-      <w:commentRangeStart w:id="16"/>
-      <w:r>
-        <w:t xml:space="preserve"> </w:t>
-      </w:r>
-      <w:commentRangeEnd w:id="16"/>
-      <w:r>
-        <w:rPr>
-          <w:rStyle w:val="af3"/>
-        </w:rPr>
-        <w:commentReference w:id="16"/>
+        <w:t xml:space="preserve">При соблюдении вышеперечисленных условий, работу системы веб-шаблонов можно визуализировать на рис. </w:t>
       </w:r>
       <w:r>
         <w:t xml:space="preserve">1.1. </w:t>
@@ -4267,8 +3994,6 @@
       <w:pPr>
         <w:jc w:val="center"/>
       </w:pPr>
-      <w:commentRangeStart w:id="17"/>
-      <w:commentRangeStart w:id="18"/>
       <w:r>
         <w:rPr>
           <w:noProof/>
@@ -4290,7 +4015,7 @@
                     <pic:cNvPicPr/>
                   </pic:nvPicPr>
                   <pic:blipFill>
-                    <a:blip r:embed="rId11">
+                    <a:blip r:embed="rId9">
                       <a:extLst>
                         <a:ext uri="{28A0092B-C50C-407E-A947-70E740481C1C}">
                           <a14:useLocalDpi xmlns:a14="http://schemas.microsoft.com/office/drawing/2010/main" val="0"/>
@@ -4316,21 +4041,12 @@
           </wp:inline>
         </w:drawing>
       </w:r>
-      <w:commentRangeEnd w:id="17"/>
-      <w:r>
-        <w:rPr>
-          <w:rStyle w:val="af3"/>
-        </w:rPr>
-        <w:commentReference w:id="17"/>
-      </w:r>
     </w:p>
     <w:p>
       <w:pPr>
         <w:pStyle w:val="a5"/>
       </w:pPr>
-      <w:bookmarkStart w:id="19" w:name="_Ref34511394"/>
-      <w:commentRangeStart w:id="20"/>
-      <w:commentRangeStart w:id="21"/>
+      <w:bookmarkStart w:id="4" w:name="_Ref34511394"/>
       <w:r>
         <w:t>Р</w:t>
       </w:r>
@@ -4340,42 +4056,12 @@
       <w:r>
         <w:t xml:space="preserve"> </w:t>
       </w:r>
-      <w:bookmarkEnd w:id="19"/>
+      <w:bookmarkEnd w:id="4"/>
       <w:r>
         <w:t>1.1.</w:t>
       </w:r>
       <w:r>
-        <w:t xml:space="preserve"> </w:t>
-      </w:r>
-      <w:commentRangeEnd w:id="20"/>
-      <w:r>
-        <w:rPr>
-          <w:rStyle w:val="af3"/>
-          <w:bCs w:val="0"/>
-          <w:lang w:bidi="ar-SA"/>
-        </w:rPr>
-        <w:commentReference w:id="20"/>
-      </w:r>
-      <w:commentRangeEnd w:id="21"/>
-      <w:r>
-        <w:rPr>
-          <w:rStyle w:val="af3"/>
-          <w:bCs w:val="0"/>
-          <w:lang w:bidi="ar-SA"/>
-        </w:rPr>
-        <w:commentReference w:id="21"/>
-      </w:r>
-      <w:r>
-        <w:t>Визуализация работы системы веб-шаблонов</w:t>
-      </w:r>
-      <w:commentRangeEnd w:id="18"/>
-      <w:r>
-        <w:rPr>
-          <w:rStyle w:val="af3"/>
-          <w:bCs w:val="0"/>
-          <w:lang w:bidi="ar-SA"/>
-        </w:rPr>
-        <w:commentReference w:id="18"/>
+        <w:t xml:space="preserve"> Визуализация работы системы веб-шаблонов</w:t>
       </w:r>
     </w:p>
     <w:p>
@@ -4478,7 +4164,7 @@
                     <pic:cNvPicPr/>
                   </pic:nvPicPr>
                   <pic:blipFill>
-                    <a:blip r:embed="rId12" cstate="print">
+                    <a:blip r:embed="rId10" cstate="print">
                       <a:extLst>
                         <a:ext uri="{28A0092B-C50C-407E-A947-70E740481C1C}">
                           <a14:useLocalDpi xmlns:a14="http://schemas.microsoft.com/office/drawing/2010/main" val="0"/>
@@ -4514,7 +4200,7 @@
       <w:pPr>
         <w:pStyle w:val="a5"/>
       </w:pPr>
-      <w:bookmarkStart w:id="22" w:name="_Ref34505046"/>
+      <w:bookmarkStart w:id="5" w:name="_Ref34505046"/>
       <w:r>
         <w:t>Рис.</w:t>
       </w:r>
@@ -4542,7 +4228,7 @@
       <w:r>
         <w:fldChar w:fldCharType="end"/>
       </w:r>
-      <w:bookmarkEnd w:id="22"/>
+      <w:bookmarkEnd w:id="5"/>
       <w:r>
         <w:t>.</w:t>
       </w:r>
@@ -4577,7 +4263,7 @@
                     <pic:cNvPicPr/>
                   </pic:nvPicPr>
                   <pic:blipFill>
-                    <a:blip r:embed="rId13">
+                    <a:blip r:embed="rId11">
                       <a:extLst>
                         <a:ext uri="{28A0092B-C50C-407E-A947-70E740481C1C}">
                           <a14:useLocalDpi xmlns:a14="http://schemas.microsoft.com/office/drawing/2010/main" val="0"/>
@@ -4608,7 +4294,7 @@
       <w:pPr>
         <w:pStyle w:val="a5"/>
       </w:pPr>
-      <w:bookmarkStart w:id="23" w:name="_Ref34505086"/>
+      <w:bookmarkStart w:id="6" w:name="_Ref34505086"/>
       <w:r>
         <w:t>Рис.</w:t>
       </w:r>
@@ -4636,7 +4322,7 @@
       <w:r>
         <w:fldChar w:fldCharType="end"/>
       </w:r>
-      <w:bookmarkEnd w:id="23"/>
+      <w:bookmarkEnd w:id="6"/>
       <w:r>
         <w:t>.</w:t>
       </w:r>
@@ -4693,7 +4379,7 @@
                     <pic:cNvPicPr/>
                   </pic:nvPicPr>
                   <pic:blipFill>
-                    <a:blip r:embed="rId14">
+                    <a:blip r:embed="rId12">
                       <a:extLst>
                         <a:ext uri="{28A0092B-C50C-407E-A947-70E740481C1C}">
                           <a14:useLocalDpi xmlns:a14="http://schemas.microsoft.com/office/drawing/2010/main" val="0"/>
@@ -4724,8 +4410,8 @@
       <w:pPr>
         <w:pStyle w:val="a5"/>
       </w:pPr>
-      <w:bookmarkStart w:id="24" w:name="_Ref34494326"/>
-      <w:bookmarkStart w:id="25" w:name="_Ref34494316"/>
+      <w:bookmarkStart w:id="7" w:name="_Ref34494326"/>
+      <w:bookmarkStart w:id="8" w:name="_Ref34494316"/>
       <w:r>
         <w:t xml:space="preserve">Рис. </w:t>
       </w:r>
@@ -4768,14 +4454,14 @@
       <w:r>
         <w:fldChar w:fldCharType="end"/>
       </w:r>
-      <w:bookmarkEnd w:id="24"/>
+      <w:bookmarkEnd w:id="7"/>
       <w:r>
         <w:t>.</w:t>
       </w:r>
       <w:r>
         <w:t xml:space="preserve"> Контекстная диаграмма процесса шаблонизации</w:t>
       </w:r>
-      <w:bookmarkEnd w:id="25"/>
+      <w:bookmarkEnd w:id="8"/>
     </w:p>
     <w:p>
       <w:pPr>
@@ -4853,7 +4539,7 @@
                     <pic:cNvPicPr/>
                   </pic:nvPicPr>
                   <pic:blipFill>
-                    <a:blip r:embed="rId15">
+                    <a:blip r:embed="rId13">
                       <a:extLst>
                         <a:ext uri="{28A0092B-C50C-407E-A947-70E740481C1C}">
                           <a14:useLocalDpi xmlns:a14="http://schemas.microsoft.com/office/drawing/2010/main" val="0"/>
@@ -4884,7 +4570,7 @@
       <w:pPr>
         <w:pStyle w:val="a5"/>
       </w:pPr>
-      <w:bookmarkStart w:id="26" w:name="_Ref34494432"/>
+      <w:bookmarkStart w:id="9" w:name="_Ref34494432"/>
       <w:r>
         <w:t>Рис.</w:t>
       </w:r>
@@ -4930,7 +4616,7 @@
       <w:r>
         <w:fldChar w:fldCharType="end"/>
       </w:r>
-      <w:bookmarkEnd w:id="26"/>
+      <w:bookmarkEnd w:id="9"/>
       <w:r>
         <w:t>.</w:t>
       </w:r>
@@ -4942,17 +4628,17 @@
       <w:pPr>
         <w:pStyle w:val="2"/>
       </w:pPr>
-      <w:bookmarkStart w:id="27" w:name="_Ref34568441"/>
-      <w:bookmarkStart w:id="28" w:name="_Ref34568461"/>
-      <w:bookmarkStart w:id="29" w:name="_Ref34568471"/>
-      <w:bookmarkStart w:id="30" w:name="_Toc42193684"/>
+      <w:bookmarkStart w:id="10" w:name="_Ref34568441"/>
+      <w:bookmarkStart w:id="11" w:name="_Ref34568461"/>
+      <w:bookmarkStart w:id="12" w:name="_Ref34568471"/>
+      <w:bookmarkStart w:id="13" w:name="_Toc42193684"/>
       <w:r>
         <w:t>Обзор существующих решений</w:t>
       </w:r>
-      <w:bookmarkEnd w:id="27"/>
-      <w:bookmarkEnd w:id="28"/>
-      <w:bookmarkEnd w:id="29"/>
-      <w:bookmarkEnd w:id="30"/>
+      <w:bookmarkEnd w:id="10"/>
+      <w:bookmarkEnd w:id="11"/>
+      <w:bookmarkEnd w:id="12"/>
+      <w:bookmarkEnd w:id="13"/>
     </w:p>
     <w:p>
       <w:pPr>
@@ -5003,11 +4689,7 @@
       </w:r>
       <w:r>
         <w:lastRenderedPageBreak/>
-        <w:t xml:space="preserve">было использование технологии CGI (Common Gateway Interface), которая подразумевает вызов веб-сервером внешнего программного кода, как правило скрипта, задачей которого была генерация веб-документа с использование данных, полученных в запросе от клиентского приложения. Со временем появились полноценные веб-фреймворки, которые имеют в своём составе систему веб-шаблонов в качестве отдельного программного модуля. Далее в </w:t>
-      </w:r>
-      <w:commentRangeStart w:id="31"/>
-      <w:r>
-        <w:t>т</w:t>
+        <w:t>было использование технологии CGI (Common Gateway Interface), которая подразумевает вызов веб-сервером внешнего программного кода, как правило скрипта, задачей которого была генерация веб-документа с использование данных, полученных в запросе от клиентского приложения. Со временем появились полноценные веб-фреймворки, которые имеют в своём составе систему веб-шаблонов в качестве отдельного программного модуля. Далее в т</w:t>
       </w:r>
       <w:r>
         <w:t>аблице 1.</w:t>
@@ -5019,17 +4701,7 @@
         <w:t>.</w:t>
       </w:r>
       <w:r>
-        <w:t xml:space="preserve"> </w:t>
-      </w:r>
-      <w:commentRangeEnd w:id="31"/>
-      <w:r>
-        <w:rPr>
-          <w:rStyle w:val="af3"/>
-        </w:rPr>
-        <w:commentReference w:id="31"/>
-      </w:r>
-      <w:r>
-        <w:t>приведен перечень, наиболее популярных систем веб-шаблонов, работающих на стороне сервера.</w:t>
+        <w:t xml:space="preserve"> приведен перечень, наиболее популярных систем веб-шаблонов, работающих на стороне сервера.</w:t>
       </w:r>
     </w:p>
     <w:p>
@@ -5090,14 +4762,6 @@
       </w:pPr>
       <w:r>
         <w:t>Системы веб-шаблонов исполняемые на стороне сервера</w:t>
-      </w:r>
-      <w:r>
-        <w:rPr>
-          <w:rStyle w:val="af3"/>
-          <w:bCs w:val="0"/>
-          <w:lang w:bidi="ar-SA"/>
-        </w:rPr>
-        <w:commentReference w:id="32"/>
       </w:r>
     </w:p>
     <w:tbl>
@@ -5207,7 +4871,6 @@
                 <w:szCs w:val="24"/>
               </w:rPr>
             </w:pPr>
-            <w:commentRangeStart w:id="33"/>
             <w:r>
               <w:rPr>
                 <w:color w:val="000000"/>
@@ -5265,13 +4928,6 @@
                 <w:szCs w:val="24"/>
               </w:rPr>
               <w:t>Также, как и сам фреймворк, частью которого является, Blade обладает свободной лицензией и открытым исходным кодом.</w:t>
-            </w:r>
-            <w:commentRangeEnd w:id="33"/>
-            <w:r>
-              <w:rPr>
-                <w:rStyle w:val="af3"/>
-              </w:rPr>
-              <w:commentReference w:id="33"/>
             </w:r>
           </w:p>
         </w:tc>
@@ -6372,8 +6028,8 @@
       <w:pPr>
         <w:pStyle w:val="2"/>
       </w:pPr>
-      <w:bookmarkStart w:id="34" w:name="_Ref34605953"/>
-      <w:bookmarkStart w:id="35" w:name="_Toc42193685"/>
+      <w:bookmarkStart w:id="14" w:name="_Ref34605953"/>
+      <w:bookmarkStart w:id="15" w:name="_Toc42193685"/>
       <w:r>
         <w:t>Основные</w:t>
       </w:r>
@@ -6386,8 +6042,8 @@
       <w:r>
         <w:t>шаблонизаторов</w:t>
       </w:r>
-      <w:bookmarkEnd w:id="34"/>
-      <w:bookmarkEnd w:id="35"/>
+      <w:bookmarkEnd w:id="14"/>
+      <w:bookmarkEnd w:id="15"/>
     </w:p>
     <w:p>
       <w:pPr>
@@ -6516,7 +6172,7 @@
                     <pic:cNvPicPr/>
                   </pic:nvPicPr>
                   <pic:blipFill>
-                    <a:blip r:embed="rId16">
+                    <a:blip r:embed="rId14">
                       <a:extLst>
                         <a:ext uri="{28A0092B-C50C-407E-A947-70E740481C1C}">
                           <a14:useLocalDpi xmlns:a14="http://schemas.microsoft.com/office/drawing/2010/main" val="0"/>
@@ -6547,7 +6203,7 @@
       <w:pPr>
         <w:pStyle w:val="a5"/>
       </w:pPr>
-      <w:bookmarkStart w:id="36" w:name="_Ref34602861"/>
+      <w:bookmarkStart w:id="16" w:name="_Ref34602861"/>
       <w:r>
         <w:t>Рис.</w:t>
       </w:r>
@@ -6572,7 +6228,7 @@
       <w:r>
         <w:fldChar w:fldCharType="end"/>
       </w:r>
-      <w:bookmarkEnd w:id="36"/>
+      <w:bookmarkEnd w:id="16"/>
       <w:r>
         <w:t>.6</w:t>
       </w:r>
@@ -6656,7 +6312,7 @@
                     <pic:cNvPicPr/>
                   </pic:nvPicPr>
                   <pic:blipFill>
-                    <a:blip r:embed="rId17">
+                    <a:blip r:embed="rId15">
                       <a:extLst>
                         <a:ext uri="{28A0092B-C50C-407E-A947-70E740481C1C}">
                           <a14:useLocalDpi xmlns:a14="http://schemas.microsoft.com/office/drawing/2010/main" val="0"/>
@@ -6687,7 +6343,7 @@
       <w:pPr>
         <w:pStyle w:val="a5"/>
       </w:pPr>
-      <w:bookmarkStart w:id="37" w:name="_Ref34603200"/>
+      <w:bookmarkStart w:id="17" w:name="_Ref34603200"/>
       <w:r>
         <w:t>Ри</w:t>
       </w:r>
@@ -6697,7 +6353,7 @@
       <w:r>
         <w:t xml:space="preserve"> </w:t>
       </w:r>
-      <w:bookmarkEnd w:id="37"/>
+      <w:bookmarkEnd w:id="17"/>
       <w:r>
         <w:t>1.7</w:t>
       </w:r>
@@ -6775,7 +6431,7 @@
                     <pic:cNvPicPr/>
                   </pic:nvPicPr>
                   <pic:blipFill>
-                    <a:blip r:embed="rId18">
+                    <a:blip r:embed="rId16">
                       <a:extLst>
                         <a:ext uri="{28A0092B-C50C-407E-A947-70E740481C1C}">
                           <a14:useLocalDpi xmlns:a14="http://schemas.microsoft.com/office/drawing/2010/main" val="0"/>
@@ -6806,14 +6462,14 @@
       <w:pPr>
         <w:pStyle w:val="a5"/>
       </w:pPr>
-      <w:bookmarkStart w:id="38" w:name="_Ref34604943"/>
+      <w:bookmarkStart w:id="18" w:name="_Ref34604943"/>
       <w:r>
         <w:t>Рис.</w:t>
       </w:r>
       <w:r>
         <w:t xml:space="preserve"> </w:t>
       </w:r>
-      <w:bookmarkEnd w:id="38"/>
+      <w:bookmarkEnd w:id="18"/>
       <w:r>
         <w:t xml:space="preserve">1.8. </w:t>
       </w:r>
@@ -6878,11 +6534,11 @@
       <w:pPr>
         <w:pStyle w:val="2"/>
       </w:pPr>
-      <w:bookmarkStart w:id="39" w:name="_Toc42193686"/>
+      <w:bookmarkStart w:id="19" w:name="_Toc42193686"/>
       <w:r>
         <w:t>Цели и задачи</w:t>
       </w:r>
-      <w:bookmarkEnd w:id="39"/>
+      <w:bookmarkEnd w:id="19"/>
     </w:p>
     <w:p>
       <w:pPr>
@@ -6973,22 +6629,22 @@
       <w:pPr>
         <w:pStyle w:val="1"/>
       </w:pPr>
-      <w:bookmarkStart w:id="40" w:name="_Toc42193687"/>
+      <w:bookmarkStart w:id="20" w:name="_Toc42193687"/>
       <w:r>
         <w:lastRenderedPageBreak/>
         <w:t>ИССЛЕДОВАНИЕ ВОЗМОЖНЫХ СПОСОБОВ ПОВЫШЕНИЯ ПРОИЗВОДИТЕЛЬНОСТИ СИСТЕМ ВЕБ ШАБЛОНОВ</w:t>
       </w:r>
-      <w:bookmarkEnd w:id="40"/>
+      <w:bookmarkEnd w:id="20"/>
     </w:p>
     <w:p>
       <w:pPr>
         <w:pStyle w:val="2"/>
       </w:pPr>
-      <w:bookmarkStart w:id="41" w:name="_Toc42193688"/>
+      <w:bookmarkStart w:id="21" w:name="_Toc42193688"/>
       <w:r>
         <w:t>Устранение причины низкой производительности, связанной с использованием интерпретаторов</w:t>
       </w:r>
-      <w:bookmarkEnd w:id="41"/>
+      <w:bookmarkEnd w:id="21"/>
       <w:r>
         <w:t xml:space="preserve"> </w:t>
       </w:r>
@@ -7019,7 +6675,6 @@
       <w:pPr>
         <w:pStyle w:val="a1"/>
       </w:pPr>
-      <w:commentRangeStart w:id="42"/>
       <w:r>
         <w:t>Языки программирования принято разделять на компилируемые и интерпретируемые в силу типичных различий:</w:t>
       </w:r>
@@ -7070,13 +6725,6 @@
       <w:r>
         <w:t>.</w:t>
       </w:r>
-      <w:commentRangeEnd w:id="42"/>
-      <w:r>
-        <w:rPr>
-          <w:rStyle w:val="af3"/>
-        </w:rPr>
-        <w:commentReference w:id="42"/>
-      </w:r>
     </w:p>
     <w:p>
       <w:pPr>
@@ -7199,7 +6847,6 @@
         </w:tabs>
         <w:ind w:left="0" w:firstLine="709"/>
       </w:pPr>
-      <w:commentRangeStart w:id="43"/>
       <w:r>
         <w:t>C,</w:t>
       </w:r>
@@ -7307,13 +6954,6 @@
       <w:r>
         <w:t>.</w:t>
       </w:r>
-      <w:commentRangeEnd w:id="43"/>
-      <w:r>
-        <w:rPr>
-          <w:rStyle w:val="af3"/>
-        </w:rPr>
-        <w:commentReference w:id="43"/>
-      </w:r>
     </w:p>
     <w:p>
       <w:pPr>
@@ -7533,14 +7173,14 @@
       <w:pPr>
         <w:pStyle w:val="2"/>
       </w:pPr>
-      <w:bookmarkStart w:id="44" w:name="_Toc42193689"/>
+      <w:bookmarkStart w:id="22" w:name="_Toc42193689"/>
       <w:r>
         <w:t xml:space="preserve">Уменьшение </w:t>
       </w:r>
       <w:r>
         <w:t>операций по выделению памяти</w:t>
       </w:r>
-      <w:bookmarkEnd w:id="44"/>
+      <w:bookmarkEnd w:id="22"/>
     </w:p>
     <w:p>
       <w:pPr>
@@ -7971,11 +7611,11 @@
       <w:r>
         <w:tab/>
       </w:r>
-      <w:bookmarkStart w:id="45" w:name="_Toc42193690"/>
+      <w:bookmarkStart w:id="23" w:name="_Toc42193690"/>
       <w:r>
         <w:t>Альтернатива сборщику мусора</w:t>
       </w:r>
-      <w:bookmarkEnd w:id="45"/>
+      <w:bookmarkEnd w:id="23"/>
     </w:p>
     <w:p>
       <w:pPr>
@@ -8212,11 +7852,11 @@
       <w:pPr>
         <w:pStyle w:val="2"/>
       </w:pPr>
-      <w:bookmarkStart w:id="46" w:name="_Toc42193691"/>
+      <w:bookmarkStart w:id="24" w:name="_Toc42193691"/>
       <w:r>
         <w:t>Кеширование наиболее часто используемых шаблонов</w:t>
       </w:r>
-      <w:bookmarkEnd w:id="46"/>
+      <w:bookmarkEnd w:id="24"/>
     </w:p>
     <w:p>
       <w:pPr>
@@ -8296,11 +7936,11 @@
       <w:pPr>
         <w:pStyle w:val="2"/>
       </w:pPr>
-      <w:bookmarkStart w:id="47" w:name="_Toc42193692"/>
+      <w:bookmarkStart w:id="25" w:name="_Toc42193692"/>
       <w:r>
         <w:t>Решение проблемы простоя системных ресурсов</w:t>
       </w:r>
-      <w:bookmarkEnd w:id="47"/>
+      <w:bookmarkEnd w:id="25"/>
     </w:p>
     <w:p>
       <w:pPr>
@@ -8509,11 +8149,11 @@
       <w:pPr>
         <w:pStyle w:val="2"/>
       </w:pPr>
-      <w:bookmarkStart w:id="48" w:name="_Toc42193693"/>
+      <w:bookmarkStart w:id="26" w:name="_Toc42193693"/>
       <w:r>
         <w:t>Выбор языка программирования</w:t>
       </w:r>
-      <w:bookmarkEnd w:id="48"/>
+      <w:bookmarkEnd w:id="26"/>
     </w:p>
     <w:p>
       <w:pPr>
@@ -10825,7 +10465,7 @@
       <w:pPr>
         <w:pStyle w:val="2"/>
       </w:pPr>
-      <w:bookmarkStart w:id="49" w:name="_Toc42193694"/>
+      <w:bookmarkStart w:id="27" w:name="_Toc42193694"/>
       <w:r>
         <w:rPr>
           <w:lang w:val="en-US"/>
@@ -10838,7 +10478,7 @@
       <w:r>
         <w:t>сервис, выполняющий роль системы веб шаблонов</w:t>
       </w:r>
-      <w:bookmarkEnd w:id="49"/>
+      <w:bookmarkEnd w:id="27"/>
     </w:p>
     <w:p>
       <w:pPr>
@@ -11172,22 +10812,22 @@
       <w:pPr>
         <w:pStyle w:val="1"/>
       </w:pPr>
-      <w:bookmarkStart w:id="50" w:name="_Toc42193695"/>
+      <w:bookmarkStart w:id="28" w:name="_Toc42193695"/>
       <w:r>
         <w:lastRenderedPageBreak/>
         <w:t>ПРОЕКТИРОВАНИЕ СЕРВИСА ПО ПРЕДОСТАВЛЕНИЮ УСЛУГ СИСТЕМЫ ВЕБ-ШАБЛОНОВ</w:t>
       </w:r>
-      <w:bookmarkEnd w:id="50"/>
+      <w:bookmarkEnd w:id="28"/>
     </w:p>
     <w:p>
       <w:pPr>
         <w:pStyle w:val="2"/>
       </w:pPr>
-      <w:bookmarkStart w:id="51" w:name="_Toc42193696"/>
+      <w:bookmarkStart w:id="29" w:name="_Toc42193696"/>
       <w:r>
         <w:t>Требования, предъявляемые к качеству разрабатываемой системы</w:t>
       </w:r>
-      <w:bookmarkEnd w:id="51"/>
+      <w:bookmarkEnd w:id="29"/>
     </w:p>
     <w:p>
       <w:pPr>
@@ -11249,7 +10889,7 @@
                     <pic:cNvPicPr/>
                   </pic:nvPicPr>
                   <pic:blipFill>
-                    <a:blip r:embed="rId19">
+                    <a:blip r:embed="rId17">
                       <a:extLst>
                         <a:ext uri="{28A0092B-C50C-407E-A947-70E740481C1C}">
                           <a14:useLocalDpi xmlns:a14="http://schemas.microsoft.com/office/drawing/2010/main" val="0"/>
@@ -11285,7 +10925,7 @@
       <w:pPr>
         <w:pStyle w:val="a5"/>
       </w:pPr>
-      <w:bookmarkStart w:id="52" w:name="_Ref35171961"/>
+      <w:bookmarkStart w:id="30" w:name="_Ref35171961"/>
       <w:r>
         <w:t xml:space="preserve">Рис. </w:t>
       </w:r>
@@ -11313,7 +10953,7 @@
       <w:r>
         <w:fldChar w:fldCharType="end"/>
       </w:r>
-      <w:bookmarkEnd w:id="52"/>
+      <w:bookmarkEnd w:id="30"/>
       <w:r>
         <w:t>.</w:t>
       </w:r>
@@ -11546,7 +11186,7 @@
                     <pic:cNvPicPr/>
                   </pic:nvPicPr>
                   <pic:blipFill>
-                    <a:blip r:embed="rId20">
+                    <a:blip r:embed="rId18">
                       <a:extLst>
                         <a:ext uri="{28A0092B-C50C-407E-A947-70E740481C1C}">
                           <a14:useLocalDpi xmlns:a14="http://schemas.microsoft.com/office/drawing/2010/main" val="0"/>
@@ -11582,7 +11222,7 @@
       <w:pPr>
         <w:pStyle w:val="a5"/>
       </w:pPr>
-      <w:bookmarkStart w:id="53" w:name="_Ref39485277"/>
+      <w:bookmarkStart w:id="31" w:name="_Ref39485277"/>
       <w:r>
         <w:t>Рис.</w:t>
       </w:r>
@@ -11625,7 +11265,7 @@
       <w:r>
         <w:fldChar w:fldCharType="end"/>
       </w:r>
-      <w:bookmarkEnd w:id="53"/>
+      <w:bookmarkEnd w:id="31"/>
       <w:r>
         <w:t>.</w:t>
       </w:r>
@@ -11921,14 +11561,14 @@
       <w:pPr>
         <w:pStyle w:val="2"/>
       </w:pPr>
-      <w:bookmarkStart w:id="54" w:name="_Toc42193697"/>
+      <w:bookmarkStart w:id="32" w:name="_Toc42193697"/>
       <w:r>
         <w:t xml:space="preserve">Моделирование </w:t>
       </w:r>
       <w:r>
         <w:t>работы сервиса</w:t>
       </w:r>
-      <w:bookmarkEnd w:id="54"/>
+      <w:bookmarkEnd w:id="32"/>
     </w:p>
     <w:p>
       <w:pPr>
@@ -12132,7 +11772,7 @@
                     <pic:cNvPicPr/>
                   </pic:nvPicPr>
                   <pic:blipFill>
-                    <a:blip r:embed="rId21">
+                    <a:blip r:embed="rId19">
                       <a:extLst>
                         <a:ext uri="{28A0092B-C50C-407E-A947-70E740481C1C}">
                           <a14:useLocalDpi xmlns:a14="http://schemas.microsoft.com/office/drawing/2010/main" val="0"/>
@@ -12163,7 +11803,7 @@
       <w:pPr>
         <w:pStyle w:val="a5"/>
       </w:pPr>
-      <w:bookmarkStart w:id="55" w:name="_Ref35252914"/>
+      <w:bookmarkStart w:id="33" w:name="_Ref35252914"/>
       <w:r>
         <w:t>Рис.</w:t>
       </w:r>
@@ -12197,7 +11837,7 @@
       <w:r>
         <w:t>.</w:t>
       </w:r>
-      <w:bookmarkEnd w:id="55"/>
+      <w:bookmarkEnd w:id="33"/>
       <w:r>
         <w:t xml:space="preserve"> </w:t>
       </w:r>
@@ -12357,7 +11997,7 @@
                     <pic:cNvPicPr/>
                   </pic:nvPicPr>
                   <pic:blipFill>
-                    <a:blip r:embed="rId22">
+                    <a:blip r:embed="rId20">
                       <a:extLst>
                         <a:ext uri="{28A0092B-C50C-407E-A947-70E740481C1C}">
                           <a14:useLocalDpi xmlns:a14="http://schemas.microsoft.com/office/drawing/2010/main" val="0"/>
@@ -12388,7 +12028,7 @@
       <w:pPr>
         <w:pStyle w:val="a5"/>
       </w:pPr>
-      <w:bookmarkStart w:id="56" w:name="_Ref35253186"/>
+      <w:bookmarkStart w:id="34" w:name="_Ref35253186"/>
       <w:r>
         <w:t>Рис.</w:t>
       </w:r>
@@ -12419,7 +12059,7 @@
       <w:r>
         <w:fldChar w:fldCharType="end"/>
       </w:r>
-      <w:bookmarkEnd w:id="56"/>
+      <w:bookmarkEnd w:id="34"/>
       <w:r>
         <w:t xml:space="preserve"> Декомпозиция контекстной диаграммы</w:t>
       </w:r>
@@ -12597,7 +12237,7 @@
                     <pic:cNvPicPr/>
                   </pic:nvPicPr>
                   <pic:blipFill>
-                    <a:blip r:embed="rId23">
+                    <a:blip r:embed="rId21">
                       <a:extLst>
                         <a:ext uri="{28A0092B-C50C-407E-A947-70E740481C1C}">
                           <a14:useLocalDpi xmlns:a14="http://schemas.microsoft.com/office/drawing/2010/main" val="0"/>
@@ -12628,7 +12268,7 @@
       <w:pPr>
         <w:pStyle w:val="a5"/>
       </w:pPr>
-      <w:bookmarkStart w:id="57" w:name="_Ref35253709"/>
+      <w:bookmarkStart w:id="35" w:name="_Ref35253709"/>
       <w:r>
         <w:t xml:space="preserve">Рис. </w:t>
       </w:r>
@@ -12656,7 +12296,7 @@
       <w:r>
         <w:fldChar w:fldCharType="end"/>
       </w:r>
-      <w:bookmarkEnd w:id="57"/>
+      <w:bookmarkEnd w:id="35"/>
       <w:r>
         <w:t xml:space="preserve"> </w:t>
       </w:r>
@@ -12802,7 +12442,7 @@
                     <pic:cNvPicPr/>
                   </pic:nvPicPr>
                   <pic:blipFill>
-                    <a:blip r:embed="rId24">
+                    <a:blip r:embed="rId22">
                       <a:extLst>
                         <a:ext uri="{28A0092B-C50C-407E-A947-70E740481C1C}">
                           <a14:useLocalDpi xmlns:a14="http://schemas.microsoft.com/office/drawing/2010/main" val="0"/>
@@ -12833,7 +12473,7 @@
       <w:pPr>
         <w:pStyle w:val="a5"/>
       </w:pPr>
-      <w:bookmarkStart w:id="58" w:name="_Ref35254113"/>
+      <w:bookmarkStart w:id="36" w:name="_Ref35254113"/>
       <w:r>
         <w:t xml:space="preserve">Рис. </w:t>
       </w:r>
@@ -12861,7 +12501,7 @@
       <w:r>
         <w:fldChar w:fldCharType="end"/>
       </w:r>
-      <w:bookmarkEnd w:id="58"/>
+      <w:bookmarkEnd w:id="36"/>
       <w:r>
         <w:t>.</w:t>
       </w:r>
@@ -13141,7 +12781,7 @@
                     <pic:cNvPicPr/>
                   </pic:nvPicPr>
                   <pic:blipFill>
-                    <a:blip r:embed="rId25">
+                    <a:blip r:embed="rId23">
                       <a:extLst>
                         <a:ext uri="{28A0092B-C50C-407E-A947-70E740481C1C}">
                           <a14:useLocalDpi xmlns:a14="http://schemas.microsoft.com/office/drawing/2010/main" val="0"/>
@@ -13172,7 +12812,7 @@
       <w:pPr>
         <w:pStyle w:val="a5"/>
       </w:pPr>
-      <w:bookmarkStart w:id="59" w:name="_Ref35254633"/>
+      <w:bookmarkStart w:id="37" w:name="_Ref35254633"/>
       <w:r>
         <w:t>Рис.</w:t>
       </w:r>
@@ -13203,7 +12843,7 @@
       <w:r>
         <w:fldChar w:fldCharType="end"/>
       </w:r>
-      <w:bookmarkEnd w:id="59"/>
+      <w:bookmarkEnd w:id="37"/>
       <w:r>
         <w:t>.</w:t>
       </w:r>
@@ -13250,7 +12890,7 @@
                     <pic:cNvPicPr/>
                   </pic:nvPicPr>
                   <pic:blipFill>
-                    <a:blip r:embed="rId26">
+                    <a:blip r:embed="rId24">
                       <a:extLst>
                         <a:ext uri="{28A0092B-C50C-407E-A947-70E740481C1C}">
                           <a14:useLocalDpi xmlns:a14="http://schemas.microsoft.com/office/drawing/2010/main" val="0"/>
@@ -13281,7 +12921,7 @@
       <w:pPr>
         <w:pStyle w:val="a5"/>
       </w:pPr>
-      <w:bookmarkStart w:id="60" w:name="_Ref35255242"/>
+      <w:bookmarkStart w:id="38" w:name="_Ref35255242"/>
       <w:r>
         <w:t>Рис.</w:t>
       </w:r>
@@ -13315,7 +12955,7 @@
       <w:r>
         <w:t>.</w:t>
       </w:r>
-      <w:bookmarkEnd w:id="60"/>
+      <w:bookmarkEnd w:id="38"/>
       <w:r>
         <w:t xml:space="preserve"> </w:t>
       </w:r>
@@ -13358,7 +12998,7 @@
                     <pic:cNvPicPr/>
                   </pic:nvPicPr>
                   <pic:blipFill>
-                    <a:blip r:embed="rId27">
+                    <a:blip r:embed="rId25">
                       <a:extLst>
                         <a:ext uri="{28A0092B-C50C-407E-A947-70E740481C1C}">
                           <a14:useLocalDpi xmlns:a14="http://schemas.microsoft.com/office/drawing/2010/main" val="0"/>
@@ -13389,7 +13029,7 @@
       <w:pPr>
         <w:pStyle w:val="a5"/>
       </w:pPr>
-      <w:bookmarkStart w:id="61" w:name="_Ref35255465"/>
+      <w:bookmarkStart w:id="39" w:name="_Ref35255465"/>
       <w:r>
         <w:t>Рис.</w:t>
       </w:r>
@@ -13423,7 +13063,7 @@
       <w:r>
         <w:t>.</w:t>
       </w:r>
-      <w:bookmarkEnd w:id="61"/>
+      <w:bookmarkEnd w:id="39"/>
       <w:r>
         <w:t xml:space="preserve"> </w:t>
       </w:r>
@@ -13531,7 +13171,7 @@
                     <pic:cNvPicPr/>
                   </pic:nvPicPr>
                   <pic:blipFill>
-                    <a:blip r:embed="rId28">
+                    <a:blip r:embed="rId26">
                       <a:extLst>
                         <a:ext uri="{28A0092B-C50C-407E-A947-70E740481C1C}">
                           <a14:useLocalDpi xmlns:a14="http://schemas.microsoft.com/office/drawing/2010/main" val="0"/>
@@ -13562,7 +13202,7 @@
       <w:pPr>
         <w:pStyle w:val="a5"/>
       </w:pPr>
-      <w:bookmarkStart w:id="62" w:name="_Ref35255877"/>
+      <w:bookmarkStart w:id="40" w:name="_Ref35255877"/>
       <w:r>
         <w:t xml:space="preserve">Рис. </w:t>
       </w:r>
@@ -13590,7 +13230,7 @@
       <w:r>
         <w:fldChar w:fldCharType="end"/>
       </w:r>
-      <w:bookmarkEnd w:id="62"/>
+      <w:bookmarkEnd w:id="40"/>
       <w:r>
         <w:t xml:space="preserve"> </w:t>
       </w:r>
@@ -13722,7 +13362,7 @@
                     <pic:cNvPicPr/>
                   </pic:nvPicPr>
                   <pic:blipFill>
-                    <a:blip r:embed="rId29">
+                    <a:blip r:embed="rId27">
                       <a:extLst>
                         <a:ext uri="{28A0092B-C50C-407E-A947-70E740481C1C}">
                           <a14:useLocalDpi xmlns:a14="http://schemas.microsoft.com/office/drawing/2010/main" val="0"/>
@@ -13753,7 +13393,7 @@
       <w:pPr>
         <w:pStyle w:val="a5"/>
       </w:pPr>
-      <w:bookmarkStart w:id="63" w:name="_Ref35256395"/>
+      <w:bookmarkStart w:id="41" w:name="_Ref35256395"/>
       <w:r>
         <w:t>Рис.</w:t>
       </w:r>
@@ -13787,7 +13427,7 @@
       <w:r>
         <w:t>.</w:t>
       </w:r>
-      <w:bookmarkEnd w:id="63"/>
+      <w:bookmarkEnd w:id="41"/>
       <w:r>
         <w:t xml:space="preserve"> </w:t>
       </w:r>
@@ -13808,11 +13448,11 @@
       <w:pPr>
         <w:pStyle w:val="2"/>
       </w:pPr>
-      <w:bookmarkStart w:id="64" w:name="_Toc42193698"/>
+      <w:bookmarkStart w:id="42" w:name="_Toc42193698"/>
       <w:r>
         <w:t>Выбор инструментов</w:t>
       </w:r>
-      <w:bookmarkEnd w:id="64"/>
+      <w:bookmarkEnd w:id="42"/>
     </w:p>
     <w:p>
       <w:pPr>
@@ -14269,12 +13909,12 @@
       <w:pPr>
         <w:pStyle w:val="2"/>
       </w:pPr>
-      <w:bookmarkStart w:id="65" w:name="_Toc42193699"/>
+      <w:bookmarkStart w:id="43" w:name="_Toc42193699"/>
       <w:r>
         <w:lastRenderedPageBreak/>
         <w:t>Разработка сервиса</w:t>
       </w:r>
-      <w:bookmarkEnd w:id="65"/>
+      <w:bookmarkEnd w:id="43"/>
     </w:p>
     <w:p>
       <w:pPr>
@@ -15349,7 +14989,7 @@
                     <pic:cNvPicPr/>
                   </pic:nvPicPr>
                   <pic:blipFill>
-                    <a:blip r:embed="rId30" cstate="print">
+                    <a:blip r:embed="rId28" cstate="print">
                       <a:extLst>
                         <a:ext uri="{28A0092B-C50C-407E-A947-70E740481C1C}">
                           <a14:useLocalDpi xmlns:a14="http://schemas.microsoft.com/office/drawing/2010/main" val="0"/>
@@ -15385,7 +15025,7 @@
       <w:pPr>
         <w:pStyle w:val="a5"/>
       </w:pPr>
-      <w:bookmarkStart w:id="66" w:name="_Ref35449323"/>
+      <w:bookmarkStart w:id="44" w:name="_Ref35449323"/>
       <w:r>
         <w:t>Рис.</w:t>
       </w:r>
@@ -15419,17 +15059,12 @@
       <w:r>
         <w:t>.</w:t>
       </w:r>
-      <w:bookmarkEnd w:id="66"/>
+      <w:bookmarkEnd w:id="44"/>
       <w:r>
         <w:t xml:space="preserve"> </w:t>
       </w:r>
       <w:r>
-        <w:t>Страни</w:t>
-      </w:r>
-      <w:bookmarkStart w:id="67" w:name="_GoBack"/>
-      <w:bookmarkEnd w:id="67"/>
-      <w:r>
-        <w:t xml:space="preserve">ца по умолчанию, куда попадает </w:t>
+        <w:t xml:space="preserve">Страница по умолчанию, куда попадает </w:t>
       </w:r>
       <w:r>
         <w:t>пользователь</w:t>
@@ -15609,7 +15244,7 @@
                     <pic:cNvPicPr/>
                   </pic:nvPicPr>
                   <pic:blipFill>
-                    <a:blip r:embed="rId31">
+                    <a:blip r:embed="rId29">
                       <a:extLst>
                         <a:ext uri="{28A0092B-C50C-407E-A947-70E740481C1C}">
                           <a14:useLocalDpi xmlns:a14="http://schemas.microsoft.com/office/drawing/2010/main" val="0"/>
@@ -15645,7 +15280,7 @@
       <w:pPr>
         <w:pStyle w:val="a5"/>
       </w:pPr>
-      <w:bookmarkStart w:id="68" w:name="_Ref35519241"/>
+      <w:bookmarkStart w:id="45" w:name="_Ref35519241"/>
       <w:r>
         <w:t xml:space="preserve">Рис. </w:t>
       </w:r>
@@ -15676,7 +15311,7 @@
       <w:r>
         <w:t>.</w:t>
       </w:r>
-      <w:bookmarkEnd w:id="68"/>
+      <w:bookmarkEnd w:id="45"/>
       <w:r>
         <w:t xml:space="preserve"> Интерфейс ввода данных для построения документа</w:t>
       </w:r>
@@ -15706,7 +15341,7 @@
                     <pic:cNvPicPr/>
                   </pic:nvPicPr>
                   <pic:blipFill>
-                    <a:blip r:embed="rId32" cstate="print">
+                    <a:blip r:embed="rId30" cstate="print">
                       <a:extLst>
                         <a:ext uri="{28A0092B-C50C-407E-A947-70E740481C1C}">
                           <a14:useLocalDpi xmlns:a14="http://schemas.microsoft.com/office/drawing/2010/main" val="0"/>
@@ -15742,7 +15377,7 @@
       <w:pPr>
         <w:pStyle w:val="a5"/>
       </w:pPr>
-      <w:bookmarkStart w:id="69" w:name="_Ref35519941"/>
+      <w:bookmarkStart w:id="46" w:name="_Ref35519941"/>
       <w:r>
         <w:t xml:space="preserve">Рис. </w:t>
       </w:r>
@@ -15779,7 +15414,7 @@
       <w:r>
         <w:t>.</w:t>
       </w:r>
-      <w:bookmarkEnd w:id="69"/>
+      <w:bookmarkEnd w:id="46"/>
       <w:r>
         <w:t xml:space="preserve"> Сгенерированный документ, поверх интерфейса ввода данных</w:t>
       </w:r>
@@ -15959,7 +15594,7 @@
                     <pic:cNvPicPr/>
                   </pic:nvPicPr>
                   <pic:blipFill>
-                    <a:blip r:embed="rId33">
+                    <a:blip r:embed="rId31">
                       <a:extLst>
                         <a:ext uri="{28A0092B-C50C-407E-A947-70E740481C1C}">
                           <a14:useLocalDpi xmlns:a14="http://schemas.microsoft.com/office/drawing/2010/main" val="0"/>
@@ -15995,7 +15630,7 @@
       <w:pPr>
         <w:pStyle w:val="a5"/>
       </w:pPr>
-      <w:bookmarkStart w:id="70" w:name="_Ref35520198"/>
+      <w:bookmarkStart w:id="47" w:name="_Ref35520198"/>
       <w:r>
         <w:t>Рис.</w:t>
       </w:r>
@@ -16029,7 +15664,7 @@
       <w:r>
         <w:t>.</w:t>
       </w:r>
-      <w:bookmarkEnd w:id="70"/>
+      <w:bookmarkEnd w:id="47"/>
       <w:r>
         <w:t xml:space="preserve"> Интерфейс со списком существующих шаблонов, и возможностью их редактирования</w:t>
       </w:r>
@@ -16059,7 +15694,7 @@
                     <pic:cNvPicPr/>
                   </pic:nvPicPr>
                   <pic:blipFill>
-                    <a:blip r:embed="rId34">
+                    <a:blip r:embed="rId32">
                       <a:extLst>
                         <a:ext uri="{28A0092B-C50C-407E-A947-70E740481C1C}">
                           <a14:useLocalDpi xmlns:a14="http://schemas.microsoft.com/office/drawing/2010/main" val="0"/>
@@ -16095,7 +15730,7 @@
       <w:pPr>
         <w:pStyle w:val="a5"/>
       </w:pPr>
-      <w:bookmarkStart w:id="71" w:name="_Ref35520264"/>
+      <w:bookmarkStart w:id="48" w:name="_Ref35520264"/>
       <w:r>
         <w:t xml:space="preserve">Рис. </w:t>
       </w:r>
@@ -16126,7 +15761,7 @@
       <w:r>
         <w:t>.</w:t>
       </w:r>
-      <w:bookmarkEnd w:id="71"/>
+      <w:bookmarkEnd w:id="48"/>
       <w:r>
         <w:t xml:space="preserve"> Интерфейс создания нового шаблона</w:t>
       </w:r>
@@ -16384,7 +16019,7 @@
                     <pic:cNvPicPr/>
                   </pic:nvPicPr>
                   <pic:blipFill>
-                    <a:blip r:embed="rId35">
+                    <a:blip r:embed="rId33">
                       <a:extLst>
                         <a:ext uri="{28A0092B-C50C-407E-A947-70E740481C1C}">
                           <a14:useLocalDpi xmlns:a14="http://schemas.microsoft.com/office/drawing/2010/main" val="0"/>
@@ -16420,7 +16055,7 @@
       <w:pPr>
         <w:pStyle w:val="a5"/>
       </w:pPr>
-      <w:bookmarkStart w:id="72" w:name="_Ref35520743"/>
+      <w:bookmarkStart w:id="49" w:name="_Ref35520743"/>
       <w:r>
         <w:t xml:space="preserve">Рис. </w:t>
       </w:r>
@@ -16451,7 +16086,7 @@
       <w:r>
         <w:t>.</w:t>
       </w:r>
-      <w:bookmarkEnd w:id="72"/>
+      <w:bookmarkEnd w:id="49"/>
       <w:r>
         <w:t xml:space="preserve"> Интерфейс для ознакомления с документацией</w:t>
       </w:r>
@@ -16482,7 +16117,7 @@
                     <pic:cNvPicPr/>
                   </pic:nvPicPr>
                   <pic:blipFill>
-                    <a:blip r:embed="rId36">
+                    <a:blip r:embed="rId34">
                       <a:extLst>
                         <a:ext uri="{28A0092B-C50C-407E-A947-70E740481C1C}">
                           <a14:useLocalDpi xmlns:a14="http://schemas.microsoft.com/office/drawing/2010/main" val="0"/>
@@ -16518,8 +16153,8 @@
       <w:pPr>
         <w:pStyle w:val="a5"/>
       </w:pPr>
-      <w:bookmarkStart w:id="73" w:name="_Ref35622708"/>
-      <w:bookmarkStart w:id="74" w:name="_Ref35622692"/>
+      <w:bookmarkStart w:id="50" w:name="_Ref35622708"/>
+      <w:bookmarkStart w:id="51" w:name="_Ref35622692"/>
       <w:r>
         <w:t xml:space="preserve">Рис. </w:t>
       </w:r>
@@ -16550,7 +16185,7 @@
       <w:r>
         <w:t>.</w:t>
       </w:r>
-      <w:bookmarkEnd w:id="73"/>
+      <w:bookmarkEnd w:id="50"/>
       <w:r>
         <w:t xml:space="preserve"> Документация </w:t>
       </w:r>
@@ -16560,7 +16195,7 @@
         </w:rPr>
         <w:t>API</w:t>
       </w:r>
-      <w:bookmarkEnd w:id="74"/>
+      <w:bookmarkEnd w:id="51"/>
     </w:p>
     <w:p>
       <w:pPr>
@@ -16617,11 +16252,11 @@
       <w:pPr>
         <w:pStyle w:val="2"/>
       </w:pPr>
-      <w:bookmarkStart w:id="75" w:name="_Toc42193700"/>
+      <w:bookmarkStart w:id="52" w:name="_Toc42193700"/>
       <w:r>
         <w:t>Результат разработки, оценка производительности</w:t>
       </w:r>
-      <w:bookmarkEnd w:id="75"/>
+      <w:bookmarkEnd w:id="52"/>
     </w:p>
     <w:p>
       <w:pPr>
@@ -16929,7 +16564,7 @@
                     <pic:cNvPicPr/>
                   </pic:nvPicPr>
                   <pic:blipFill>
-                    <a:blip r:embed="rId37">
+                    <a:blip r:embed="rId35">
                       <a:extLst>
                         <a:ext uri="{28A0092B-C50C-407E-A947-70E740481C1C}">
                           <a14:useLocalDpi xmlns:a14="http://schemas.microsoft.com/office/drawing/2010/main" val="0"/>
@@ -16965,12 +16600,12 @@
       <w:pPr>
         <w:pStyle w:val="a5"/>
       </w:pPr>
-      <w:bookmarkStart w:id="76" w:name="_Ref41418203"/>
-      <w:bookmarkStart w:id="77" w:name="_Ref41418196"/>
+      <w:bookmarkStart w:id="53" w:name="_Ref41418203"/>
+      <w:bookmarkStart w:id="54" w:name="_Ref41418196"/>
       <w:r>
         <w:t xml:space="preserve">Рис. </w:t>
       </w:r>
-      <w:bookmarkEnd w:id="76"/>
+      <w:bookmarkEnd w:id="53"/>
       <w:r>
         <w:rPr>
           <w:noProof/>
@@ -16986,7 +16621,7 @@
       <w:r>
         <w:t xml:space="preserve"> Тест №1, настройки нагрузки</w:t>
       </w:r>
-      <w:bookmarkEnd w:id="77"/>
+      <w:bookmarkEnd w:id="54"/>
     </w:p>
     <w:p>
       <w:pPr>
@@ -17013,7 +16648,7 @@
                     <pic:cNvPicPr/>
                   </pic:nvPicPr>
                   <pic:blipFill>
-                    <a:blip r:embed="rId38">
+                    <a:blip r:embed="rId36">
                       <a:extLst>
                         <a:ext uri="{28A0092B-C50C-407E-A947-70E740481C1C}">
                           <a14:useLocalDpi xmlns:a14="http://schemas.microsoft.com/office/drawing/2010/main" val="0"/>
@@ -17049,11 +16684,11 @@
       <w:pPr>
         <w:pStyle w:val="a5"/>
       </w:pPr>
-      <w:bookmarkStart w:id="78" w:name="_Ref35525479"/>
+      <w:bookmarkStart w:id="55" w:name="_Ref35525479"/>
       <w:r>
         <w:t xml:space="preserve">Рис. </w:t>
       </w:r>
-      <w:bookmarkEnd w:id="78"/>
+      <w:bookmarkEnd w:id="55"/>
       <w:r>
         <w:rPr>
           <w:noProof/>
@@ -17186,7 +16821,7 @@
                     <pic:cNvPicPr/>
                   </pic:nvPicPr>
                   <pic:blipFill>
-                    <a:blip r:embed="rId39">
+                    <a:blip r:embed="rId37">
                       <a:extLst>
                         <a:ext uri="{28A0092B-C50C-407E-A947-70E740481C1C}">
                           <a14:useLocalDpi xmlns:a14="http://schemas.microsoft.com/office/drawing/2010/main" val="0"/>
@@ -17222,14 +16857,14 @@
       <w:pPr>
         <w:pStyle w:val="a5"/>
       </w:pPr>
-      <w:bookmarkStart w:id="79" w:name="_Ref35525859"/>
+      <w:bookmarkStart w:id="56" w:name="_Ref35525859"/>
       <w:r>
         <w:t>Рис.</w:t>
       </w:r>
       <w:r>
         <w:t xml:space="preserve"> </w:t>
       </w:r>
-      <w:bookmarkEnd w:id="79"/>
+      <w:bookmarkEnd w:id="56"/>
       <w:r>
         <w:rPr>
           <w:noProof/>
@@ -17266,7 +16901,7 @@
                     <pic:cNvPicPr/>
                   </pic:nvPicPr>
                   <pic:blipFill>
-                    <a:blip r:embed="rId40">
+                    <a:blip r:embed="rId38">
                       <a:extLst>
                         <a:ext uri="{28A0092B-C50C-407E-A947-70E740481C1C}">
                           <a14:useLocalDpi xmlns:a14="http://schemas.microsoft.com/office/drawing/2010/main" val="0"/>
@@ -17302,14 +16937,14 @@
       <w:pPr>
         <w:pStyle w:val="a5"/>
       </w:pPr>
-      <w:bookmarkStart w:id="80" w:name="_Ref35525872"/>
+      <w:bookmarkStart w:id="57" w:name="_Ref35525872"/>
       <w:r>
         <w:t>Рис.</w:t>
       </w:r>
       <w:r>
         <w:t xml:space="preserve"> </w:t>
       </w:r>
-      <w:bookmarkEnd w:id="80"/>
+      <w:bookmarkEnd w:id="57"/>
       <w:r>
         <w:rPr>
           <w:noProof/>
@@ -17449,7 +17084,7 @@
                     <pic:cNvPicPr/>
                   </pic:nvPicPr>
                   <pic:blipFill>
-                    <a:blip r:embed="rId41">
+                    <a:blip r:embed="rId39">
                       <a:extLst>
                         <a:ext uri="{28A0092B-C50C-407E-A947-70E740481C1C}">
                           <a14:useLocalDpi xmlns:a14="http://schemas.microsoft.com/office/drawing/2010/main" val="0"/>
@@ -17485,11 +17120,11 @@
       <w:pPr>
         <w:pStyle w:val="a5"/>
       </w:pPr>
-      <w:bookmarkStart w:id="81" w:name="_Ref35526927"/>
+      <w:bookmarkStart w:id="58" w:name="_Ref35526927"/>
       <w:r>
         <w:t xml:space="preserve">Рис. </w:t>
       </w:r>
-      <w:bookmarkEnd w:id="81"/>
+      <w:bookmarkEnd w:id="58"/>
       <w:r>
         <w:rPr>
           <w:noProof/>
@@ -17552,22 +17187,25 @@
         <w:rPr>
           <w:noProof/>
         </w:rPr>
-        <w:t>3.5</w:t>
-      </w:r>
-      <w:r>
-        <w:t>.</w:t>
+        <w:t>3.</w:t>
       </w:r>
       <w:r>
         <w:rPr>
           <w:noProof/>
         </w:rPr>
-        <w:t>6</w:t>
+        <w:t>24</w:t>
       </w:r>
       <w:r>
         <w:rPr>
           <w:lang w:bidi="ru-RU"/>
         </w:rPr>
         <w:fldChar w:fldCharType="end"/>
+      </w:r>
+      <w:r>
+        <w:rPr>
+          <w:lang w:bidi="ru-RU"/>
+        </w:rPr>
+        <w:t xml:space="preserve"> </w:t>
       </w:r>
       <w:r>
         <w:rPr>
@@ -17603,7 +17241,7 @@
                     <pic:cNvPicPr/>
                   </pic:nvPicPr>
                   <pic:blipFill>
-                    <a:blip r:embed="rId42">
+                    <a:blip r:embed="rId40">
                       <a:extLst>
                         <a:ext uri="{28A0092B-C50C-407E-A947-70E740481C1C}">
                           <a14:useLocalDpi xmlns:a14="http://schemas.microsoft.com/office/drawing/2010/main" val="0"/>
@@ -17639,20 +17277,27 @@
       <w:pPr>
         <w:pStyle w:val="a5"/>
       </w:pPr>
-      <w:bookmarkStart w:id="82" w:name="_Ref35527051"/>
+      <w:bookmarkStart w:id="59" w:name="_Ref35527051"/>
       <w:r>
         <w:t xml:space="preserve">Рис. </w:t>
       </w:r>
-      <w:bookmarkEnd w:id="82"/>
+      <w:bookmarkEnd w:id="59"/>
       <w:r>
         <w:rPr>
           <w:noProof/>
         </w:rPr>
-        <w:t>3.23</w:t>
+        <w:t>3.2</w:t>
       </w:r>
       <w:r>
         <w:rPr>
           <w:noProof/>
+          <w:lang w:val="en-US"/>
+        </w:rPr>
+        <w:t>4</w:t>
+      </w:r>
+      <w:r>
+        <w:rPr>
+          <w:noProof/>
         </w:rPr>
         <w:t>.</w:t>
       </w:r>
@@ -17712,7 +17357,13 @@
         <w:rPr>
           <w:noProof/>
         </w:rPr>
-        <w:t>24</w:t>
+        <w:t>2</w:t>
+      </w:r>
+      <w:r>
+        <w:rPr>
+          <w:noProof/>
+        </w:rPr>
+        <w:t>5</w:t>
       </w:r>
       <w:r>
         <w:rPr>
@@ -17765,7 +17416,13 @@
         <w:rPr>
           <w:noProof/>
         </w:rPr>
-        <w:t>25</w:t>
+        <w:t>2</w:t>
+      </w:r>
+      <w:r>
+        <w:rPr>
+          <w:noProof/>
+        </w:rPr>
+        <w:t>6</w:t>
       </w:r>
       <w:r>
         <w:rPr>
@@ -17806,7 +17463,7 @@
                     <pic:cNvPicPr/>
                   </pic:nvPicPr>
                   <pic:blipFill>
-                    <a:blip r:embed="rId43">
+                    <a:blip r:embed="rId41">
                       <a:extLst>
                         <a:ext uri="{28A0092B-C50C-407E-A947-70E740481C1C}">
                           <a14:useLocalDpi xmlns:a14="http://schemas.microsoft.com/office/drawing/2010/main" val="0"/>
@@ -17842,7 +17499,7 @@
       <w:pPr>
         <w:pStyle w:val="a5"/>
       </w:pPr>
-      <w:bookmarkStart w:id="83" w:name="_Ref35527231"/>
+      <w:bookmarkStart w:id="60" w:name="_Ref35527231"/>
       <w:r>
         <w:t>Рис.</w:t>
       </w:r>
@@ -17868,7 +17525,14 @@
         <w:rPr>
           <w:noProof/>
         </w:rPr>
-        <w:t>24</w:t>
+        <w:t>2</w:t>
+      </w:r>
+      <w:r>
+        <w:rPr>
+          <w:noProof/>
+          <w:lang w:val="en-US"/>
+        </w:rPr>
+        <w:t>5</w:t>
       </w:r>
       <w:r>
         <w:fldChar w:fldCharType="end"/>
@@ -17876,7 +17540,7 @@
       <w:r>
         <w:t>.</w:t>
       </w:r>
-      <w:bookmarkEnd w:id="83"/>
+      <w:bookmarkEnd w:id="60"/>
       <w:r>
         <w:t xml:space="preserve"> Тест № 3, 200 одновременных подключений</w:t>
       </w:r>
@@ -17908,7 +17572,7 @@
                     <pic:cNvPicPr/>
                   </pic:nvPicPr>
                   <pic:blipFill>
-                    <a:blip r:embed="rId44">
+                    <a:blip r:embed="rId42">
                       <a:extLst>
                         <a:ext uri="{28A0092B-C50C-407E-A947-70E740481C1C}">
                           <a14:useLocalDpi xmlns:a14="http://schemas.microsoft.com/office/drawing/2010/main" val="0"/>
@@ -17944,7 +17608,7 @@
       <w:pPr>
         <w:pStyle w:val="a5"/>
       </w:pPr>
-      <w:bookmarkStart w:id="84" w:name="_Ref35527304"/>
+      <w:bookmarkStart w:id="61" w:name="_Ref35527304"/>
       <w:r>
         <w:t xml:space="preserve">Рис. </w:t>
       </w:r>
@@ -17967,7 +17631,14 @@
         <w:rPr>
           <w:noProof/>
         </w:rPr>
-        <w:t>25</w:t>
+        <w:t>2</w:t>
+      </w:r>
+      <w:r>
+        <w:rPr>
+          <w:noProof/>
+          <w:lang w:val="en-US"/>
+        </w:rPr>
+        <w:t>6</w:t>
       </w:r>
       <w:r>
         <w:fldChar w:fldCharType="end"/>
@@ -17975,7 +17646,7 @@
       <w:r>
         <w:t>.</w:t>
       </w:r>
-      <w:bookmarkEnd w:id="84"/>
+      <w:bookmarkEnd w:id="61"/>
       <w:r>
         <w:t xml:space="preserve"> Тест №3, состояние системы, пиковая нагрузка</w:t>
       </w:r>
@@ -18041,7 +17712,13 @@
         <w:rPr>
           <w:noProof/>
         </w:rPr>
-        <w:t>26</w:t>
+        <w:t>2</w:t>
+      </w:r>
+      <w:r>
+        <w:rPr>
+          <w:noProof/>
+        </w:rPr>
+        <w:t>7</w:t>
       </w:r>
       <w:r>
         <w:rPr>
@@ -18100,7 +17777,7 @@
                     <pic:cNvPicPr/>
                   </pic:nvPicPr>
                   <pic:blipFill>
-                    <a:blip r:embed="rId45">
+                    <a:blip r:embed="rId43">
                       <a:extLst>
                         <a:ext uri="{28A0092B-C50C-407E-A947-70E740481C1C}">
                           <a14:useLocalDpi xmlns:a14="http://schemas.microsoft.com/office/drawing/2010/main" val="0"/>
@@ -18136,7 +17813,7 @@
       <w:pPr>
         <w:pStyle w:val="a5"/>
       </w:pPr>
-      <w:bookmarkStart w:id="85" w:name="_Ref35528059"/>
+      <w:bookmarkStart w:id="62" w:name="_Ref35528059"/>
       <w:r>
         <w:t>Рис.</w:t>
       </w:r>
@@ -18162,7 +17839,14 @@
         <w:rPr>
           <w:noProof/>
         </w:rPr>
-        <w:t>26</w:t>
+        <w:t>2</w:t>
+      </w:r>
+      <w:r>
+        <w:rPr>
+          <w:noProof/>
+          <w:lang w:val="en-US"/>
+        </w:rPr>
+        <w:t>7</w:t>
       </w:r>
       <w:r>
         <w:fldChar w:fldCharType="end"/>
@@ -18170,7 +17854,7 @@
       <w:r>
         <w:t>.</w:t>
       </w:r>
-      <w:bookmarkEnd w:id="85"/>
+      <w:bookmarkEnd w:id="62"/>
       <w:r>
         <w:t xml:space="preserve"> Тест № 4, 550 одновременных подключений</w:t>
       </w:r>
@@ -18231,7 +17915,13 @@
         <w:rPr>
           <w:noProof/>
         </w:rPr>
-        <w:t>27</w:t>
+        <w:t>2</w:t>
+      </w:r>
+      <w:r>
+        <w:rPr>
+          <w:noProof/>
+        </w:rPr>
+        <w:t>8</w:t>
       </w:r>
       <w:r>
         <w:t>.</w:t>
@@ -18275,7 +17965,7 @@
                     <pic:cNvPicPr/>
                   </pic:nvPicPr>
                   <pic:blipFill>
-                    <a:blip r:embed="rId46">
+                    <a:blip r:embed="rId44">
                       <a:extLst>
                         <a:ext uri="{28A0092B-C50C-407E-A947-70E740481C1C}">
                           <a14:useLocalDpi xmlns:a14="http://schemas.microsoft.com/office/drawing/2010/main" val="0"/>
@@ -18311,7 +18001,7 @@
       <w:pPr>
         <w:pStyle w:val="a5"/>
       </w:pPr>
-      <w:bookmarkStart w:id="86" w:name="_Ref35528309"/>
+      <w:bookmarkStart w:id="63" w:name="_Ref35528309"/>
       <w:r>
         <w:t xml:space="preserve">Рис. </w:t>
       </w:r>
@@ -18334,7 +18024,14 @@
         <w:rPr>
           <w:noProof/>
         </w:rPr>
-        <w:t>27</w:t>
+        <w:t>2</w:t>
+      </w:r>
+      <w:r>
+        <w:rPr>
+          <w:noProof/>
+          <w:lang w:val="en-US"/>
+        </w:rPr>
+        <w:t>8</w:t>
       </w:r>
       <w:r>
         <w:fldChar w:fldCharType="end"/>
@@ -18342,7 +18039,7 @@
       <w:r>
         <w:t>.</w:t>
       </w:r>
-      <w:bookmarkEnd w:id="86"/>
+      <w:bookmarkEnd w:id="63"/>
       <w:r>
         <w:t xml:space="preserve"> Тест № 4, состояние системы, одно ядро полностью нагружено</w:t>
       </w:r>
@@ -18399,7 +18096,13 @@
         <w:rPr>
           <w:noProof/>
         </w:rPr>
-        <w:t>28</w:t>
+        <w:t>2</w:t>
+      </w:r>
+      <w:r>
+        <w:rPr>
+          <w:noProof/>
+        </w:rPr>
+        <w:t>9</w:t>
       </w:r>
       <w:r>
         <w:rPr>
@@ -18423,7 +18126,19 @@
         <w:rPr>
           <w:lang w:bidi="ru-RU"/>
         </w:rPr>
-        <w:t xml:space="preserve"> (рис. 3.29.)</w:t>
+        <w:t xml:space="preserve"> (рис. 3.</w:t>
+      </w:r>
+      <w:r>
+        <w:rPr>
+          <w:lang w:bidi="ru-RU"/>
+        </w:rPr>
+        <w:t>30</w:t>
+      </w:r>
+      <w:r>
+        <w:rPr>
+          <w:lang w:bidi="ru-RU"/>
+        </w:rPr>
+        <w:t>.)</w:t>
       </w:r>
       <w:r>
         <w:rPr>
@@ -18470,7 +18185,19 @@
         <w:rPr>
           <w:noProof/>
         </w:rPr>
-        <w:t>30.</w:t>
+        <w:t>3</w:t>
+      </w:r>
+      <w:r>
+        <w:rPr>
+          <w:noProof/>
+        </w:rPr>
+        <w:t>1</w:t>
+      </w:r>
+      <w:r>
+        <w:rPr>
+          <w:noProof/>
+        </w:rPr>
+        <w:t>.</w:t>
       </w:r>
       <w:r>
         <w:rPr>
@@ -18538,7 +18265,7 @@
                     <pic:cNvPicPr/>
                   </pic:nvPicPr>
                   <pic:blipFill>
-                    <a:blip r:embed="rId47">
+                    <a:blip r:embed="rId45">
                       <a:extLst>
                         <a:ext uri="{28A0092B-C50C-407E-A947-70E740481C1C}">
                           <a14:useLocalDpi xmlns:a14="http://schemas.microsoft.com/office/drawing/2010/main" val="0"/>
@@ -18574,7 +18301,7 @@
       <w:pPr>
         <w:pStyle w:val="a5"/>
       </w:pPr>
-      <w:bookmarkStart w:id="87" w:name="_Ref35528488"/>
+      <w:bookmarkStart w:id="64" w:name="_Ref35528488"/>
       <w:r>
         <w:t xml:space="preserve">Рис. </w:t>
       </w:r>
@@ -18597,7 +18324,14 @@
         <w:rPr>
           <w:noProof/>
         </w:rPr>
-        <w:t>28</w:t>
+        <w:t>2</w:t>
+      </w:r>
+      <w:r>
+        <w:rPr>
+          <w:noProof/>
+          <w:lang w:val="en-US"/>
+        </w:rPr>
+        <w:t>9</w:t>
       </w:r>
       <w:r>
         <w:fldChar w:fldCharType="end"/>
@@ -18605,7 +18339,7 @@
       <w:r>
         <w:t>.</w:t>
       </w:r>
-      <w:bookmarkEnd w:id="87"/>
+      <w:bookmarkEnd w:id="64"/>
       <w:r>
         <w:t xml:space="preserve"> Тест № 5, 700 подключений, деградация производительности</w:t>
       </w:r>
@@ -18636,7 +18370,7 @@
                     <pic:cNvPicPr/>
                   </pic:nvPicPr>
                   <pic:blipFill>
-                    <a:blip r:embed="rId48">
+                    <a:blip r:embed="rId46">
                       <a:extLst>
                         <a:ext uri="{28A0092B-C50C-407E-A947-70E740481C1C}">
                           <a14:useLocalDpi xmlns:a14="http://schemas.microsoft.com/office/drawing/2010/main" val="0"/>
@@ -18696,8 +18430,9 @@
       <w:r>
         <w:rPr>
           <w:noProof/>
-        </w:rPr>
-        <w:t>29</w:t>
+          <w:lang w:val="en-US"/>
+        </w:rPr>
+        <w:t>30</w:t>
       </w:r>
       <w:r>
         <w:fldChar w:fldCharType="end"/>
@@ -18735,7 +18470,7 @@
                     <pic:cNvPicPr/>
                   </pic:nvPicPr>
                   <pic:blipFill>
-                    <a:blip r:embed="rId49">
+                    <a:blip r:embed="rId47">
                       <a:extLst>
                         <a:ext uri="{28A0092B-C50C-407E-A947-70E740481C1C}">
                           <a14:useLocalDpi xmlns:a14="http://schemas.microsoft.com/office/drawing/2010/main" val="0"/>
@@ -18771,7 +18506,7 @@
       <w:pPr>
         <w:pStyle w:val="a5"/>
       </w:pPr>
-      <w:bookmarkStart w:id="88" w:name="_Ref35528526"/>
+      <w:bookmarkStart w:id="65" w:name="_Ref35528526"/>
       <w:r>
         <w:t>Рис.</w:t>
       </w:r>
@@ -18797,7 +18532,14 @@
         <w:rPr>
           <w:noProof/>
         </w:rPr>
-        <w:t>30</w:t>
+        <w:t>3</w:t>
+      </w:r>
+      <w:r>
+        <w:rPr>
+          <w:noProof/>
+          <w:lang w:val="en-US"/>
+        </w:rPr>
+        <w:t>1</w:t>
       </w:r>
       <w:r>
         <w:fldChar w:fldCharType="end"/>
@@ -18805,7 +18547,7 @@
       <w:r>
         <w:t>.</w:t>
       </w:r>
-      <w:bookmarkEnd w:id="88"/>
+      <w:bookmarkEnd w:id="65"/>
       <w:r>
         <w:t xml:space="preserve"> Тест №5, состояние системы, оба ядра полностью нагружены</w:t>
       </w:r>
@@ -18814,11 +18556,11 @@
       <w:pPr>
         <w:pStyle w:val="2"/>
       </w:pPr>
-      <w:bookmarkStart w:id="89" w:name="_Toc42193701"/>
+      <w:bookmarkStart w:id="66" w:name="_Toc42193701"/>
       <w:r>
         <w:t>Потенциал к масштабированию</w:t>
       </w:r>
-      <w:bookmarkEnd w:id="89"/>
+      <w:bookmarkEnd w:id="66"/>
     </w:p>
     <w:p>
       <w:pPr>
@@ -18926,19 +18668,28 @@
         <w:rPr>
           <w:noProof/>
         </w:rPr>
-        <w:t>3.</w:t>
-      </w:r>
+        <w:t>3</w:t>
+      </w:r>
+      <w:bookmarkStart w:id="67" w:name="_GoBack"/>
+      <w:bookmarkEnd w:id="67"/>
       <w:r>
         <w:rPr>
           <w:noProof/>
         </w:rPr>
+        <w:t>.</w:t>
+      </w:r>
+      <w:r>
+        <w:rPr>
+          <w:noProof/>
+        </w:rPr>
         <w:t>3</w:t>
       </w:r>
       <w:r>
         <w:rPr>
           <w:noProof/>
-        </w:rPr>
-        <w:t>1</w:t>
+          <w:lang w:val="en-US"/>
+        </w:rPr>
+        <w:t>2</w:t>
       </w:r>
       <w:r>
         <w:fldChar w:fldCharType="end"/>
@@ -18973,7 +18724,7 @@
                     <pic:cNvPicPr/>
                   </pic:nvPicPr>
                   <pic:blipFill>
-                    <a:blip r:embed="rId50">
+                    <a:blip r:embed="rId48">
                       <a:extLst>
                         <a:ext uri="{28A0092B-C50C-407E-A947-70E740481C1C}">
                           <a14:useLocalDpi xmlns:a14="http://schemas.microsoft.com/office/drawing/2010/main" val="0"/>
@@ -19009,7 +18760,7 @@
       <w:pPr>
         <w:pStyle w:val="a5"/>
       </w:pPr>
-      <w:bookmarkStart w:id="90" w:name="_Ref35556711"/>
+      <w:bookmarkStart w:id="68" w:name="_Ref35556711"/>
       <w:r>
         <w:t>Рис.</w:t>
       </w:r>
@@ -19040,25 +18791,13 @@
       <w:r>
         <w:fldChar w:fldCharType="end"/>
       </w:r>
-      <w:r>
-        <w:fldChar w:fldCharType="begin"/>
-      </w:r>
-      <w:r>
-        <w:instrText xml:space="preserve"> SEQ Рис._ \* ARABIC \s 2 </w:instrText>
-      </w:r>
-      <w:r>
-        <w:fldChar w:fldCharType="separate"/>
-      </w:r>
-      <w:r>
-        <w:rPr>
-          <w:noProof/>
-        </w:rPr>
-        <w:t>1</w:t>
-      </w:r>
-      <w:r>
-        <w:fldChar w:fldCharType="end"/>
-      </w:r>
-      <w:bookmarkEnd w:id="90"/>
+      <w:bookmarkEnd w:id="68"/>
+      <w:r>
+        <w:rPr>
+          <w:lang w:val="en-US"/>
+        </w:rPr>
+        <w:t>2</w:t>
+      </w:r>
       <w:r>
         <w:t>.</w:t>
       </w:r>
@@ -19090,14 +18829,14 @@
           <w:lang w:bidi="ru-RU"/>
         </w:rPr>
       </w:pPr>
-      <w:bookmarkStart w:id="91" w:name="_Toc42193702"/>
+      <w:bookmarkStart w:id="69" w:name="_Toc42193702"/>
       <w:r>
         <w:rPr>
           <w:lang w:bidi="ru-RU"/>
         </w:rPr>
         <w:t>Внедрение</w:t>
       </w:r>
-      <w:bookmarkEnd w:id="91"/>
+      <w:bookmarkEnd w:id="69"/>
     </w:p>
     <w:p>
       <w:pPr>
@@ -19151,12 +18890,12 @@
       <w:pPr>
         <w:pStyle w:val="ae"/>
       </w:pPr>
-      <w:bookmarkStart w:id="92" w:name="_Toc42193703"/>
+      <w:bookmarkStart w:id="70" w:name="_Toc42193703"/>
       <w:r>
         <w:lastRenderedPageBreak/>
         <w:t>ЗАКЛЮЧЕНИЕ</w:t>
       </w:r>
-      <w:bookmarkEnd w:id="92"/>
+      <w:bookmarkEnd w:id="70"/>
     </w:p>
     <w:p>
       <w:pPr>
@@ -19301,12 +19040,12 @@
       <w:pPr>
         <w:pStyle w:val="ae"/>
       </w:pPr>
-      <w:bookmarkStart w:id="93" w:name="_Toc42193704"/>
+      <w:bookmarkStart w:id="71" w:name="_Toc42193704"/>
       <w:r>
         <w:lastRenderedPageBreak/>
         <w:t>СПИСОК ЛИТЕРАТУРЫ</w:t>
       </w:r>
-      <w:bookmarkEnd w:id="93"/>
+      <w:bookmarkEnd w:id="71"/>
     </w:p>
     <w:p>
       <w:pPr>
@@ -19499,7 +19238,7 @@
       <w:r>
         <w:t xml:space="preserve">Режим доступа: </w:t>
       </w:r>
-      <w:hyperlink r:id="rId51" w:history="1">
+      <w:hyperlink r:id="rId49" w:history="1">
         <w:r>
           <w:rPr>
             <w:rStyle w:val="ad"/>
@@ -19616,7 +19355,7 @@
       <w:r>
         <w:t xml:space="preserve">Режим доступа: </w:t>
       </w:r>
-      <w:hyperlink r:id="rId52" w:history="1">
+      <w:hyperlink r:id="rId50" w:history="1">
         <w:r>
           <w:rPr>
             <w:rStyle w:val="ad"/>
@@ -19785,7 +19524,7 @@
       <w:r>
         <w:t xml:space="preserve"> </w:t>
       </w:r>
-      <w:hyperlink r:id="rId53" w:anchor="what-is-handlebars" w:history="1">
+      <w:hyperlink r:id="rId51" w:anchor="what-is-handlebars" w:history="1">
         <w:r>
           <w:rPr>
             <w:rStyle w:val="ad"/>
@@ -19946,7 +19685,7 @@
       <w:r>
         <w:t xml:space="preserve">Режим доступа: </w:t>
       </w:r>
-      <w:hyperlink r:id="rId54" w:history="1">
+      <w:hyperlink r:id="rId52" w:history="1">
         <w:r>
           <w:rPr>
             <w:rStyle w:val="ad"/>
@@ -20011,7 +19750,7 @@
       <w:r>
         <w:t xml:space="preserve">Режим доступа: </w:t>
       </w:r>
-      <w:hyperlink r:id="rId55" w:history="1">
+      <w:hyperlink r:id="rId53" w:history="1">
         <w:r>
           <w:rPr>
             <w:rStyle w:val="ad"/>
@@ -20228,7 +19967,7 @@
         </w:rPr>
         <w:t xml:space="preserve">: </w:t>
       </w:r>
-      <w:hyperlink r:id="rId56" w:history="1">
+      <w:hyperlink r:id="rId54" w:history="1">
         <w:r>
           <w:rPr>
             <w:rStyle w:val="ad"/>
@@ -20507,7 +20246,7 @@
         </w:rPr>
         <w:t xml:space="preserve">Режим доступа: </w:t>
       </w:r>
-      <w:hyperlink r:id="rId57" w:history="1">
+      <w:hyperlink r:id="rId55" w:history="1">
         <w:r>
           <w:rPr>
             <w:rStyle w:val="ad"/>
@@ -21590,7 +21329,7 @@
         </w:rPr>
         <w:t xml:space="preserve"> </w:t>
       </w:r>
-      <w:hyperlink r:id="rId58" w:history="1">
+      <w:hyperlink r:id="rId56" w:history="1">
         <w:r>
           <w:rPr>
             <w:rStyle w:val="ad"/>
@@ -21884,7 +21623,7 @@
         <w:pStyle w:val="ae"/>
         <w:jc w:val="right"/>
       </w:pPr>
-      <w:bookmarkStart w:id="94" w:name="_Toc42193705"/>
+      <w:bookmarkStart w:id="72" w:name="_Toc42193705"/>
       <w:r>
         <w:lastRenderedPageBreak/>
         <w:t>ПРИЛОЖЕНИЕ</w:t>
@@ -21898,7 +21637,7 @@
       <w:r>
         <w:t>.</w:t>
       </w:r>
-      <w:bookmarkEnd w:id="94"/>
+      <w:bookmarkEnd w:id="72"/>
     </w:p>
     <w:p>
       <w:pPr>
@@ -23908,7 +23647,7 @@
         <w:pStyle w:val="ae"/>
         <w:jc w:val="right"/>
       </w:pPr>
-      <w:bookmarkStart w:id="95" w:name="_Toc42193706"/>
+      <w:bookmarkStart w:id="73" w:name="_Toc42193706"/>
       <w:r>
         <w:lastRenderedPageBreak/>
         <w:t xml:space="preserve">ПРИЛОЖЕНИЕ </w:t>
@@ -23922,7 +23661,7 @@
       <w:r>
         <w:t>.</w:t>
       </w:r>
-      <w:bookmarkEnd w:id="95"/>
+      <w:bookmarkEnd w:id="73"/>
     </w:p>
     <w:p>
       <w:pPr>
@@ -25850,9 +25589,8 @@
       </w:pPr>
     </w:p>
     <w:sectPr>
-      <w:headerReference w:type="default" r:id="rId59"/>
-      <w:headerReference w:type="first" r:id="rId60"/>
-      <w:footerReference w:type="first" r:id="rId61"/>
+      <w:headerReference w:type="default" r:id="rId57"/>
+      <w:footerReference w:type="first" r:id="rId58"/>
       <w:pgSz w:w="12240" w:h="15840"/>
       <w:pgMar w:top="1134" w:right="1134" w:bottom="1134" w:left="1701" w:header="720" w:footer="720" w:gutter="0"/>
       <w:cols w:space="720"/>
@@ -25861,458 +25599,6 @@
     </w:sectPr>
   </w:body>
 </w:document>
-</file>
-
-<file path=word/comments.xml><?xml version="1.0" encoding="utf-8"?>
-<w:comments xmlns:wpc="http://schemas.microsoft.com/office/word/2010/wordprocessingCanvas" xmlns:cx="http://schemas.microsoft.com/office/drawing/2014/chartex" xmlns:mc="http://schemas.openxmlformats.org/markup-compatibility/2006" xmlns:o="urn:schemas-microsoft-com:office:office" xmlns:r="http://schemas.openxmlformats.org/officeDocument/2006/relationships" xmlns:m="http://schemas.openxmlformats.org/officeDocument/2006/math" xmlns:v="urn:schemas-microsoft-com:vml" xmlns:wp14="http://schemas.microsoft.com/office/word/2010/wordprocessingDrawing" xmlns:wp="http://schemas.openxmlformats.org/drawingml/2006/wordprocessingDrawing" xmlns:w10="urn:schemas-microsoft-com:office:word" xmlns:w="http://schemas.openxmlformats.org/wordprocessingml/2006/main" xmlns:w14="http://schemas.microsoft.com/office/word/2010/wordml" xmlns:w15="http://schemas.microsoft.com/office/word/2012/wordml" xmlns:w16se="http://schemas.microsoft.com/office/word/2015/wordml/symex" xmlns:wpg="http://schemas.microsoft.com/office/word/2010/wordprocessingGroup" xmlns:wpi="http://schemas.microsoft.com/office/word/2010/wordprocessingInk" xmlns:wne="http://schemas.microsoft.com/office/word/2006/wordml" xmlns:wps="http://schemas.microsoft.com/office/word/2010/wordprocessingShape" mc:Ignorable="w14 w15 w16se wp14">
-  <w:comment w:id="0" w:author="Юля Адамова" w:date="2020-06-02T12:11:00Z" w:initials="ЮА">
-    <w:p>
-      <w:pPr>
-        <w:pStyle w:val="af4"/>
-      </w:pPr>
-      <w:r>
-        <w:rPr>
-          <w:rStyle w:val="af3"/>
-        </w:rPr>
-        <w:annotationRef/>
-      </w:r>
-      <w:r>
-        <w:t>Жирным</w:t>
-      </w:r>
-    </w:p>
-  </w:comment>
-  <w:comment w:id="2" w:author="Арсений Рогатов" w:date="2020-05-28T22:21:00Z" w:initials="АР">
-    <w:p>
-      <w:pPr>
-        <w:pStyle w:val="af4"/>
-      </w:pPr>
-      <w:r>
-        <w:rPr>
-          <w:rStyle w:val="af3"/>
-        </w:rPr>
-        <w:annotationRef/>
-      </w:r>
-      <w:r>
-        <w:t>Нет номера группы</w:t>
-      </w:r>
-    </w:p>
-  </w:comment>
-  <w:comment w:id="3" w:author="Юля Адамова" w:date="2020-06-02T12:12:00Z" w:initials="ЮА">
-    <w:p>
-      <w:pPr>
-        <w:pStyle w:val="af4"/>
-      </w:pPr>
-      <w:r>
-        <w:rPr>
-          <w:rStyle w:val="af3"/>
-        </w:rPr>
-        <w:annotationRef/>
-      </w:r>
-      <w:r>
-        <w:t>+ группы ИДБ-16-07</w:t>
-      </w:r>
-    </w:p>
-  </w:comment>
-  <w:comment w:id="4" w:author="Арсений Рогатов" w:date="2020-05-28T22:20:00Z" w:initials="АР">
-    <w:p>
-      <w:pPr>
-        <w:pStyle w:val="af4"/>
-      </w:pPr>
-      <w:r>
-        <w:rPr>
-          <w:rStyle w:val="af3"/>
-        </w:rPr>
-        <w:annotationRef/>
-      </w:r>
-      <w:r>
-        <w:t>Нет полосочки для подписи</w:t>
-      </w:r>
-    </w:p>
-  </w:comment>
-  <w:comment w:id="5" w:author="Арсений Рогатов" w:date="2020-05-28T22:23:00Z" w:initials="АР">
-    <w:p>
-      <w:pPr>
-        <w:pStyle w:val="af4"/>
-      </w:pPr>
-      <w:r>
-        <w:rPr>
-          <w:rStyle w:val="af3"/>
-        </w:rPr>
-        <w:annotationRef/>
-      </w:r>
-      <w:r>
-        <w:t>По центру, выделить жирным</w:t>
-      </w:r>
-    </w:p>
-    <w:p>
-      <w:pPr>
-        <w:pStyle w:val="af4"/>
-      </w:pPr>
-      <w:r>
-        <w:t>Межстрочный интервал – 1,5, до – 10 пт, после- 12 пт</w:t>
-      </w:r>
-    </w:p>
-  </w:comment>
-  <w:comment w:id="6" w:author="Юля Адамова" w:date="2020-06-02T12:15:00Z" w:initials="ЮА">
-    <w:p>
-      <w:pPr>
-        <w:pStyle w:val="af4"/>
-      </w:pPr>
-      <w:r>
-        <w:rPr>
-          <w:rStyle w:val="af3"/>
-        </w:rPr>
-        <w:annotationRef/>
-      </w:r>
-      <w:r>
-        <w:t>ПРИЛОЖЕНИЕ 1. НАЗВАНИЕ</w:t>
-      </w:r>
-    </w:p>
-    <w:p>
-      <w:pPr>
-        <w:pStyle w:val="af4"/>
-      </w:pPr>
-      <w:r>
-        <w:t>ПРИЛОЖЕНИЯ 2. НАЗВАНИЕ</w:t>
-      </w:r>
-    </w:p>
-  </w:comment>
-  <w:comment w:id="7" w:author="Арсений Рогатов" w:date="2020-05-28T22:24:00Z" w:initials="АР">
-    <w:p>
-      <w:pPr>
-        <w:pStyle w:val="af4"/>
-      </w:pPr>
-      <w:r>
-        <w:rPr>
-          <w:rStyle w:val="af3"/>
-        </w:rPr>
-        <w:annotationRef/>
-      </w:r>
-      <w:r>
-        <w:t>Заглавными буквами</w:t>
-      </w:r>
-    </w:p>
-    <w:p>
-      <w:pPr>
-        <w:pStyle w:val="af4"/>
-      </w:pPr>
-    </w:p>
-  </w:comment>
-  <w:comment w:id="11" w:author="Арсений Рогатов" w:date="2020-05-28T23:02:00Z" w:initials="АР">
-    <w:p>
-      <w:pPr>
-        <w:pStyle w:val="af4"/>
-      </w:pPr>
-      <w:r>
-        <w:rPr>
-          <w:rStyle w:val="af3"/>
-        </w:rPr>
-        <w:annotationRef/>
-      </w:r>
-      <w:r>
-        <w:t>Должно быть заглавными буквами</w:t>
-      </w:r>
-    </w:p>
-    <w:p>
-      <w:pPr>
-        <w:pStyle w:val="af4"/>
-      </w:pPr>
-      <w:r>
-        <w:t>Проверить во всем тексте</w:t>
-      </w:r>
-    </w:p>
-  </w:comment>
-  <w:comment w:id="12" w:author="Арсений Рогатов" w:date="2020-05-28T22:49:00Z" w:initials="АР">
-    <w:p>
-      <w:pPr>
-        <w:pStyle w:val="af4"/>
-      </w:pPr>
-      <w:r>
-        <w:rPr>
-          <w:rStyle w:val="af3"/>
-        </w:rPr>
-        <w:annotationRef/>
-      </w:r>
-      <w:r>
-        <w:t>Не автоматический список</w:t>
-      </w:r>
-    </w:p>
-    <w:p>
-      <w:pPr>
-        <w:pStyle w:val="af4"/>
-      </w:pPr>
-      <w:r>
-        <w:t>Проверить во всем тексте</w:t>
-      </w:r>
-    </w:p>
-  </w:comment>
-  <w:comment w:id="13" w:author="Арсений Рогатов" w:date="2020-05-28T22:52:00Z" w:initials="АР">
-    <w:p>
-      <w:pPr>
-        <w:pStyle w:val="af4"/>
-      </w:pPr>
-      <w:r>
-        <w:rPr>
-          <w:rStyle w:val="af3"/>
-        </w:rPr>
-        <w:annotationRef/>
-      </w:r>
-      <w:r>
-        <w:t>Исправить тире во всем тексте</w:t>
-      </w:r>
-    </w:p>
-  </w:comment>
-  <w:comment w:id="15" w:author="Арсений Рогатов" w:date="2020-05-28T22:26:00Z" w:initials="АР">
-    <w:p>
-      <w:pPr>
-        <w:pStyle w:val="af4"/>
-      </w:pPr>
-      <w:r>
-        <w:rPr>
-          <w:rStyle w:val="af3"/>
-        </w:rPr>
-        <w:annotationRef/>
-      </w:r>
-      <w:r>
-        <w:t>Не заглавными буквами, не по центру</w:t>
-      </w:r>
-    </w:p>
-  </w:comment>
-  <w:comment w:id="16" w:author="Арсений Рогатов" w:date="2020-05-28T22:38:00Z" w:initials="АР">
-    <w:p>
-      <w:pPr>
-        <w:pStyle w:val="af4"/>
-      </w:pPr>
-      <w:r>
-        <w:rPr>
-          <w:rStyle w:val="af3"/>
-        </w:rPr>
-        <w:annotationRef/>
-      </w:r>
-      <w:r>
-        <w:t>Два пробела</w:t>
-      </w:r>
-    </w:p>
-  </w:comment>
-  <w:comment w:id="17" w:author="Арсений Рогатов" w:date="2020-05-28T22:59:00Z" w:initials="АР">
-    <w:p>
-      <w:pPr>
-        <w:pStyle w:val="af4"/>
-      </w:pPr>
-      <w:r>
-        <w:rPr>
-          <w:rStyle w:val="af3"/>
-        </w:rPr>
-        <w:annotationRef/>
-      </w:r>
-      <w:r>
-        <w:t>Отступ 1</w:t>
-      </w:r>
-    </w:p>
-  </w:comment>
-  <w:comment w:id="20" w:author="Арсений Рогатов" w:date="2020-05-28T22:39:00Z" w:initials="АР">
-    <w:p>
-      <w:pPr>
-        <w:pStyle w:val="af4"/>
-      </w:pPr>
-      <w:r>
-        <w:rPr>
-          <w:rStyle w:val="af3"/>
-        </w:rPr>
-        <w:annotationRef/>
-      </w:r>
-      <w:r>
-        <w:t>Два пробела</w:t>
-      </w:r>
-    </w:p>
-    <w:p>
-      <w:pPr>
-        <w:pStyle w:val="af4"/>
-      </w:pPr>
-      <w:r>
-        <w:t xml:space="preserve">Обратить внимание во всех рисунках </w:t>
-      </w:r>
-    </w:p>
-  </w:comment>
-  <w:comment w:id="21" w:author="Арсений Рогатов" w:date="2020-05-28T22:51:00Z" w:initials="АР">
-    <w:p>
-      <w:pPr>
-        <w:pStyle w:val="af4"/>
-      </w:pPr>
-      <w:r>
-        <w:rPr>
-          <w:rStyle w:val="af3"/>
-        </w:rPr>
-        <w:annotationRef/>
-      </w:r>
-      <w:r>
-        <w:t>Нет точки после номера</w:t>
-      </w:r>
-    </w:p>
-    <w:p>
-      <w:pPr>
-        <w:pStyle w:val="af4"/>
-      </w:pPr>
-      <w:r>
-        <w:t>Проверить во всем документе</w:t>
-      </w:r>
-    </w:p>
-  </w:comment>
-  <w:comment w:id="18" w:author="Юля Адамова" w:date="2020-06-02T12:18:00Z" w:initials="ЮА">
-    <w:p>
-      <w:pPr>
-        <w:pStyle w:val="af4"/>
-      </w:pPr>
-      <w:r>
-        <w:rPr>
-          <w:rStyle w:val="af3"/>
-        </w:rPr>
-        <w:annotationRef/>
-      </w:r>
-      <w:r>
-        <w:t xml:space="preserve">Межстрочный – 1,5, до и после – 10 пт </w:t>
-      </w:r>
-    </w:p>
-  </w:comment>
-  <w:comment w:id="31" w:author="Юля Адамова" w:date="2020-06-02T12:19:00Z" w:initials="ЮА">
-    <w:p>
-      <w:pPr>
-        <w:pStyle w:val="af4"/>
-      </w:pPr>
-      <w:r>
-        <w:rPr>
-          <w:rStyle w:val="af3"/>
-        </w:rPr>
-        <w:annotationRef/>
-      </w:r>
-      <w:r>
-        <w:t xml:space="preserve">«в таблице А.Б.», где А - номер главы, Б – номер таблицы в главе. </w:t>
-      </w:r>
-    </w:p>
-  </w:comment>
-  <w:comment w:id="32" w:author="Арсений Рогатов" w:date="2020-05-28T22:42:00Z" w:initials="АР">
-    <w:p>
-      <w:pPr>
-        <w:pStyle w:val="af4"/>
-      </w:pPr>
-      <w:r>
-        <w:rPr>
-          <w:rStyle w:val="af3"/>
-        </w:rPr>
-        <w:annotationRef/>
-      </w:r>
-      <w:r>
-        <w:t>Таблица должна быть подписана сверху.</w:t>
-      </w:r>
-    </w:p>
-    <w:p>
-      <w:pPr>
-        <w:pStyle w:val="af4"/>
-      </w:pPr>
-      <w:r>
-        <w:t>Слово таблица и номер справа, название таблицы на следующей строке в центре</w:t>
-      </w:r>
-    </w:p>
-    <w:p>
-      <w:pPr>
-        <w:pStyle w:val="af4"/>
-      </w:pPr>
-      <w:r>
-        <w:t>Обратить внимание во всех таблицах</w:t>
-      </w:r>
-    </w:p>
-  </w:comment>
-  <w:comment w:id="33" w:author="Юля Адамова" w:date="2020-06-02T12:20:00Z" w:initials="ЮА">
-    <w:p>
-      <w:pPr>
-        <w:pStyle w:val="af4"/>
-      </w:pPr>
-      <w:r>
-        <w:rPr>
-          <w:rStyle w:val="af3"/>
-        </w:rPr>
-        <w:annotationRef/>
-      </w:r>
-      <w:r>
-        <w:t>В таблицах шрифт – 12, интервал – 1.</w:t>
-      </w:r>
-    </w:p>
-    <w:p>
-      <w:pPr>
-        <w:pStyle w:val="af4"/>
-      </w:pPr>
-      <w:r>
-        <w:t>Повторить строки заголовков.</w:t>
-      </w:r>
-    </w:p>
-    <w:p>
-      <w:pPr>
-        <w:pStyle w:val="af4"/>
-      </w:pPr>
-      <w:r>
-        <w:t>Исправить тут и далее</w:t>
-      </w:r>
-    </w:p>
-  </w:comment>
-  <w:comment w:id="42" w:author="Юля Адамова" w:date="2020-06-02T12:22:00Z" w:initials="ЮА">
-    <w:p>
-      <w:pPr>
-        <w:pStyle w:val="af4"/>
-      </w:pPr>
-      <w:r>
-        <w:rPr>
-          <w:rStyle w:val="af3"/>
-        </w:rPr>
-        <w:annotationRef/>
-      </w:r>
-      <w:r>
-        <w:t>Убрать дополнительные межстрочные интервалы в основном тексте. Исправить тут и далее</w:t>
-      </w:r>
-    </w:p>
-  </w:comment>
-  <w:comment w:id="43" w:author="Юля Адамова" w:date="2020-06-02T12:22:00Z" w:initials="ЮА">
-    <w:p>
-      <w:pPr>
-        <w:pStyle w:val="af4"/>
-      </w:pPr>
-      <w:r>
-        <w:rPr>
-          <w:rStyle w:val="af3"/>
-        </w:rPr>
-        <w:annotationRef/>
-      </w:r>
-      <w:r>
-        <w:t>Исправить положение списков тут и далее</w:t>
-      </w:r>
-    </w:p>
-  </w:comment>
-</w:comments>
-</file>
-
-<file path=word/commentsExtended.xml><?xml version="1.0" encoding="utf-8"?>
-<w15:commentsEx xmlns:wpc="http://schemas.microsoft.com/office/word/2010/wordprocessingCanvas" xmlns:cx="http://schemas.microsoft.com/office/drawing/2014/chartex" xmlns:mc="http://schemas.openxmlformats.org/markup-compatibility/2006" xmlns:o="urn:schemas-microsoft-com:office:office" xmlns:r="http://schemas.openxmlformats.org/officeDocument/2006/relationships" xmlns:m="http://schemas.openxmlformats.org/officeDocument/2006/math" xmlns:v="urn:schemas-microsoft-com:vml" xmlns:wp14="http://schemas.microsoft.com/office/word/2010/wordprocessingDrawing" xmlns:wp="http://schemas.openxmlformats.org/drawingml/2006/wordprocessingDrawing" xmlns:w10="urn:schemas-microsoft-com:office:word" xmlns:w="http://schemas.openxmlformats.org/wordprocessingml/2006/main" xmlns:w14="http://schemas.microsoft.com/office/word/2010/wordml" xmlns:w15="http://schemas.microsoft.com/office/word/2012/wordml" xmlns:w16se="http://schemas.microsoft.com/office/word/2015/wordml/symex" xmlns:wpg="http://schemas.microsoft.com/office/word/2010/wordprocessingGroup" xmlns:wpi="http://schemas.microsoft.com/office/word/2010/wordprocessingInk" xmlns:wne="http://schemas.microsoft.com/office/word/2006/wordml" xmlns:wps="http://schemas.microsoft.com/office/word/2010/wordprocessingShape" mc:Ignorable="w14 w15 w16se wp14">
-  <w15:commentEx w15:paraId="5E2FF7E6" w15:done="0"/>
-  <w15:commentEx w15:paraId="328B2C79" w15:done="0"/>
-  <w15:commentEx w15:paraId="4DAE4EE6" w15:done="0"/>
-  <w15:commentEx w15:paraId="058B5872" w15:done="0"/>
-  <w15:commentEx w15:paraId="639410C6" w15:done="0"/>
-  <w15:commentEx w15:paraId="09BED7D0" w15:done="0"/>
-  <w15:commentEx w15:paraId="20779ECF" w15:done="0"/>
-  <w15:commentEx w15:paraId="01987F88" w15:done="0"/>
-  <w15:commentEx w15:paraId="23C1C28E" w15:done="0"/>
-  <w15:commentEx w15:paraId="0382A3AC" w15:done="0"/>
-  <w15:commentEx w15:paraId="0141EC03" w15:done="0"/>
-  <w15:commentEx w15:paraId="157EC8E6" w15:done="0"/>
-  <w15:commentEx w15:paraId="66E496D2" w15:done="0"/>
-  <w15:commentEx w15:paraId="7055A944" w15:done="0"/>
-  <w15:commentEx w15:paraId="78317506" w15:done="0"/>
-  <w15:commentEx w15:paraId="1AD846F4" w15:done="0"/>
-  <w15:commentEx w15:paraId="5FB4D8F8" w15:done="0"/>
-  <w15:commentEx w15:paraId="29FB0C98" w15:done="0"/>
-  <w15:commentEx w15:paraId="5CE03314" w15:done="0"/>
-  <w15:commentEx w15:paraId="06B5CEF1" w15:done="0"/>
-  <w15:commentEx w15:paraId="2F42D648" w15:done="0"/>
-</w15:commentsEx>
 </file>
 
 <file path=word/commentsExtensible.xml><?xml version="1.0" encoding="utf-8"?>
@@ -26443,6 +25729,7 @@
         <w:docPartUnique/>
       </w:docPartObj>
     </w:sdtPr>
+    <w:sdtEndPr/>
     <w:sdtContent>
       <w:p>
         <w:pPr>
@@ -26462,7 +25749,7 @@
           <w:rPr>
             <w:noProof/>
           </w:rPr>
-          <w:t>86</w:t>
+          <w:t>75</w:t>
         </w:r>
         <w:r>
           <w:fldChar w:fldCharType="end"/>
@@ -26470,22 +25757,6 @@
       </w:p>
     </w:sdtContent>
   </w:sdt>
-  <w:p>
-    <w:pPr>
-      <w:pStyle w:val="a8"/>
-    </w:pPr>
-  </w:p>
-</w:hdr>
-</file>
-
-<file path=word/header2.xml><?xml version="1.0" encoding="utf-8"?>
-<w:hdr xmlns:wpc="http://schemas.microsoft.com/office/word/2010/wordprocessingCanvas" xmlns:cx="http://schemas.microsoft.com/office/drawing/2014/chartex" xmlns:mc="http://schemas.openxmlformats.org/markup-compatibility/2006" xmlns:o="urn:schemas-microsoft-com:office:office" xmlns:r="http://schemas.openxmlformats.org/officeDocument/2006/relationships" xmlns:m="http://schemas.openxmlformats.org/officeDocument/2006/math" xmlns:v="urn:schemas-microsoft-com:vml" xmlns:wp14="http://schemas.microsoft.com/office/word/2010/wordprocessingDrawing" xmlns:wp="http://schemas.openxmlformats.org/drawingml/2006/wordprocessingDrawing" xmlns:w10="urn:schemas-microsoft-com:office:word" xmlns:w="http://schemas.openxmlformats.org/wordprocessingml/2006/main" xmlns:w14="http://schemas.microsoft.com/office/word/2010/wordml" xmlns:w15="http://schemas.microsoft.com/office/word/2012/wordml" xmlns:w16se="http://schemas.microsoft.com/office/word/2015/wordml/symex" xmlns:wpg="http://schemas.microsoft.com/office/word/2010/wordprocessingGroup" xmlns:wpi="http://schemas.microsoft.com/office/word/2010/wordprocessingInk" xmlns:wne="http://schemas.microsoft.com/office/word/2006/wordml" xmlns:wps="http://schemas.microsoft.com/office/word/2010/wordprocessingShape" mc:Ignorable="w14 w15 w16se wp14">
-  <w:p>
-    <w:pPr>
-      <w:pStyle w:val="a8"/>
-      <w:jc w:val="center"/>
-    </w:pPr>
-  </w:p>
   <w:p>
     <w:pPr>
       <w:pStyle w:val="a8"/>
@@ -30688,17 +29959,6 @@
   </w:num>
   <w:numIdMacAtCleanup w:val="30"/>
 </w:numbering>
-</file>
-
-<file path=word/people.xml><?xml version="1.0" encoding="utf-8"?>
-<w15:people xmlns:wpc="http://schemas.microsoft.com/office/word/2010/wordprocessingCanvas" xmlns:cx="http://schemas.microsoft.com/office/drawing/2014/chartex" xmlns:mc="http://schemas.openxmlformats.org/markup-compatibility/2006" xmlns:o="urn:schemas-microsoft-com:office:office" xmlns:r="http://schemas.openxmlformats.org/officeDocument/2006/relationships" xmlns:m="http://schemas.openxmlformats.org/officeDocument/2006/math" xmlns:v="urn:schemas-microsoft-com:vml" xmlns:wp14="http://schemas.microsoft.com/office/word/2010/wordprocessingDrawing" xmlns:wp="http://schemas.openxmlformats.org/drawingml/2006/wordprocessingDrawing" xmlns:w10="urn:schemas-microsoft-com:office:word" xmlns:w="http://schemas.openxmlformats.org/wordprocessingml/2006/main" xmlns:w14="http://schemas.microsoft.com/office/word/2010/wordml" xmlns:w15="http://schemas.microsoft.com/office/word/2012/wordml" xmlns:w16se="http://schemas.microsoft.com/office/word/2015/wordml/symex" xmlns:wpg="http://schemas.microsoft.com/office/word/2010/wordprocessingGroup" xmlns:wpi="http://schemas.microsoft.com/office/word/2010/wordprocessingInk" xmlns:wne="http://schemas.microsoft.com/office/word/2006/wordml" xmlns:wps="http://schemas.microsoft.com/office/word/2010/wordprocessingShape" mc:Ignorable="w14 w15 w16se wp14">
-  <w15:person w15:author="Юля Адамова">
-    <w15:presenceInfo w15:providerId="Windows Live" w15:userId="dd3500e61f350a71"/>
-  </w15:person>
-  <w15:person w15:author="Арсений Рогатов">
-    <w15:presenceInfo w15:providerId="Windows Live" w15:userId="668b1b81fdc16bb0"/>
-  </w15:person>
-</w15:people>
 </file>
 
 <file path=word/styles.xml><?xml version="1.0" encoding="utf-8"?>
@@ -31904,6 +31164,29 @@
       <w:lang w:val="en-US" w:eastAsia="en-US"/>
     </w:rPr>
   </w:style>
+  <w:style w:type="table" w:customStyle="1" w:styleId="22">
+    <w:name w:val="Сетка таблицы2"/>
+    <w:basedOn w:val="a3"/>
+    <w:next w:val="af8"/>
+    <w:uiPriority w:val="39"/>
+    <w:rsid w:val="008F16A3"/>
+    <w:pPr>
+      <w:spacing w:after="0" w:line="240" w:lineRule="auto"/>
+    </w:pPr>
+    <w:rPr>
+      <w:lang w:val="ru-RU"/>
+    </w:rPr>
+    <w:tblPr>
+      <w:tblBorders>
+        <w:top w:val="single" w:sz="4" w:space="0" w:color="auto"/>
+        <w:left w:val="single" w:sz="4" w:space="0" w:color="auto"/>
+        <w:bottom w:val="single" w:sz="4" w:space="0" w:color="auto"/>
+        <w:right w:val="single" w:sz="4" w:space="0" w:color="auto"/>
+        <w:insideH w:val="single" w:sz="4" w:space="0" w:color="auto"/>
+        <w:insideV w:val="single" w:sz="4" w:space="0" w:color="auto"/>
+      </w:tblBorders>
+    </w:tblPr>
+  </w:style>
 </w:styles>
 </file>
 
@@ -32197,7 +31480,7 @@
 </file>
 
 <file path=customXml/itemProps1.xml><?xml version="1.0" encoding="utf-8"?>
-<ds:datastoreItem xmlns:ds="http://schemas.openxmlformats.org/officeDocument/2006/customXml" ds:itemID="{A8F140A4-CD8B-4158-96D5-1C894050E42D}">
+<ds:datastoreItem xmlns:ds="http://schemas.openxmlformats.org/officeDocument/2006/customXml" ds:itemID="{06EB3FF7-9A37-4DC1-8217-DE1389B2191A}">
   <ds:schemaRefs>
     <ds:schemaRef ds:uri="http://schemas.openxmlformats.org/officeDocument/2006/bibliography"/>
   </ds:schemaRefs>

</xml_diff>